<commit_message>
programas do servidor todos descritos
</commit_message>
<xml_diff>
--- a/FINAL REPORT.docx
+++ b/FINAL REPORT.docx
@@ -4121,14 +4121,27 @@
       <w:r>
         <w:t xml:space="preserve">Menu </w:t>
       </w:r>
-      <w:fldSimple w:instr=" SEQ Menu \* ARABIC ">
-        <w:r>
-          <w:rPr>
-            <w:noProof/>
-          </w:rPr>
-          <w:t>1</w:t>
-        </w:r>
-      </w:fldSimple>
+      <w:r>
+        <w:fldChar w:fldCharType="begin"/>
+      </w:r>
+      <w:r>
+        <w:instrText xml:space="preserve"> SEQ Menu \* ARABIC </w:instrText>
+      </w:r>
+      <w:r>
+        <w:fldChar w:fldCharType="separate"/>
+      </w:r>
+      <w:r>
+        <w:rPr>
+          <w:noProof/>
+        </w:rPr>
+        <w:t>1</w:t>
+      </w:r>
+      <w:r>
+        <w:rPr>
+          <w:noProof/>
+        </w:rPr>
+        <w:fldChar w:fldCharType="end"/>
+      </w:r>
       <w:r>
         <w:t xml:space="preserve"> - </w:t>
       </w:r>
@@ -4208,14 +4221,27 @@
       <w:r>
         <w:t xml:space="preserve">Menu </w:t>
       </w:r>
-      <w:fldSimple w:instr=" SEQ Menu \* ARABIC ">
-        <w:r>
-          <w:rPr>
-            <w:noProof/>
-          </w:rPr>
-          <w:t>2</w:t>
-        </w:r>
-      </w:fldSimple>
+      <w:r>
+        <w:fldChar w:fldCharType="begin"/>
+      </w:r>
+      <w:r>
+        <w:instrText xml:space="preserve"> SEQ Menu \* ARABIC </w:instrText>
+      </w:r>
+      <w:r>
+        <w:fldChar w:fldCharType="separate"/>
+      </w:r>
+      <w:r>
+        <w:rPr>
+          <w:noProof/>
+        </w:rPr>
+        <w:t>2</w:t>
+      </w:r>
+      <w:r>
+        <w:rPr>
+          <w:noProof/>
+        </w:rPr>
+        <w:fldChar w:fldCharType="end"/>
+      </w:r>
       <w:r>
         <w:t xml:space="preserve"> - Efectuar Requesição</w:t>
       </w:r>
@@ -4298,14 +4324,27 @@
       <w:r>
         <w:t xml:space="preserve">Menu </w:t>
       </w:r>
-      <w:fldSimple w:instr=" SEQ Menu \* ARABIC ">
-        <w:r>
-          <w:rPr>
-            <w:noProof/>
-          </w:rPr>
-          <w:t>3</w:t>
-        </w:r>
-      </w:fldSimple>
+      <w:r>
+        <w:fldChar w:fldCharType="begin"/>
+      </w:r>
+      <w:r>
+        <w:instrText xml:space="preserve"> SEQ Menu \* ARABIC </w:instrText>
+      </w:r>
+      <w:r>
+        <w:fldChar w:fldCharType="separate"/>
+      </w:r>
+      <w:r>
+        <w:rPr>
+          <w:noProof/>
+        </w:rPr>
+        <w:t>3</w:t>
+      </w:r>
+      <w:r>
+        <w:rPr>
+          <w:noProof/>
+        </w:rPr>
+        <w:fldChar w:fldCharType="end"/>
+      </w:r>
       <w:r>
         <w:t xml:space="preserve"> - Procurar Documento</w:t>
       </w:r>
@@ -4372,14 +4411,27 @@
       <w:r>
         <w:t xml:space="preserve">Menu </w:t>
       </w:r>
-      <w:fldSimple w:instr=" SEQ Menu \* ARABIC ">
-        <w:r>
-          <w:rPr>
-            <w:noProof/>
-          </w:rPr>
-          <w:t>4</w:t>
-        </w:r>
-      </w:fldSimple>
+      <w:r>
+        <w:fldChar w:fldCharType="begin"/>
+      </w:r>
+      <w:r>
+        <w:instrText xml:space="preserve"> SEQ Menu \* ARABIC </w:instrText>
+      </w:r>
+      <w:r>
+        <w:fldChar w:fldCharType="separate"/>
+      </w:r>
+      <w:r>
+        <w:rPr>
+          <w:noProof/>
+        </w:rPr>
+        <w:t>4</w:t>
+      </w:r>
+      <w:r>
+        <w:rPr>
+          <w:noProof/>
+        </w:rPr>
+        <w:fldChar w:fldCharType="end"/>
+      </w:r>
       <w:r>
         <w:t xml:space="preserve"> - Devolver Requesição</w:t>
       </w:r>
@@ -4447,14 +4499,27 @@
       <w:r>
         <w:t xml:space="preserve">Menu </w:t>
       </w:r>
-      <w:fldSimple w:instr=" SEQ Menu \* ARABIC ">
-        <w:r>
-          <w:rPr>
-            <w:noProof/>
-          </w:rPr>
-          <w:t>5</w:t>
-        </w:r>
-      </w:fldSimple>
+      <w:r>
+        <w:fldChar w:fldCharType="begin"/>
+      </w:r>
+      <w:r>
+        <w:instrText xml:space="preserve"> SEQ Menu \* ARABIC </w:instrText>
+      </w:r>
+      <w:r>
+        <w:fldChar w:fldCharType="separate"/>
+      </w:r>
+      <w:r>
+        <w:rPr>
+          <w:noProof/>
+        </w:rPr>
+        <w:t>5</w:t>
+      </w:r>
+      <w:r>
+        <w:rPr>
+          <w:noProof/>
+        </w:rPr>
+        <w:fldChar w:fldCharType="end"/>
+      </w:r>
       <w:r>
         <w:t xml:space="preserve"> - Procurar e Inserir Empregados</w:t>
       </w:r>
@@ -4522,14 +4587,27 @@
       <w:r>
         <w:t xml:space="preserve">Menu </w:t>
       </w:r>
-      <w:fldSimple w:instr=" SEQ Menu \* ARABIC ">
-        <w:r>
-          <w:rPr>
-            <w:noProof/>
-          </w:rPr>
-          <w:t>6</w:t>
-        </w:r>
-      </w:fldSimple>
+      <w:r>
+        <w:fldChar w:fldCharType="begin"/>
+      </w:r>
+      <w:r>
+        <w:instrText xml:space="preserve"> SEQ Menu \* ARABIC </w:instrText>
+      </w:r>
+      <w:r>
+        <w:fldChar w:fldCharType="separate"/>
+      </w:r>
+      <w:r>
+        <w:rPr>
+          <w:noProof/>
+        </w:rPr>
+        <w:t>6</w:t>
+      </w:r>
+      <w:r>
+        <w:rPr>
+          <w:noProof/>
+        </w:rPr>
+        <w:fldChar w:fldCharType="end"/>
+      </w:r>
       <w:r>
         <w:t xml:space="preserve"> - Procurar e Inserir Leitores</w:t>
       </w:r>
@@ -4589,14 +4667,27 @@
       <w:r>
         <w:t xml:space="preserve">Menu </w:t>
       </w:r>
-      <w:fldSimple w:instr=" SEQ Menu \* ARABIC ">
-        <w:r>
-          <w:rPr>
-            <w:noProof/>
-          </w:rPr>
-          <w:t>7</w:t>
-        </w:r>
-      </w:fldSimple>
+      <w:r>
+        <w:fldChar w:fldCharType="begin"/>
+      </w:r>
+      <w:r>
+        <w:instrText xml:space="preserve"> SEQ Menu \* ARABIC </w:instrText>
+      </w:r>
+      <w:r>
+        <w:fldChar w:fldCharType="separate"/>
+      </w:r>
+      <w:r>
+        <w:rPr>
+          <w:noProof/>
+        </w:rPr>
+        <w:t>7</w:t>
+      </w:r>
+      <w:r>
+        <w:rPr>
+          <w:noProof/>
+        </w:rPr>
+        <w:fldChar w:fldCharType="end"/>
+      </w:r>
       <w:r>
         <w:t xml:space="preserve"> – Estatísticas</w:t>
       </w:r>
@@ -5139,7 +5230,6 @@
       </w:r>
       <w:bookmarkEnd w:id="19"/>
     </w:p>
-    <w:p/>
     <w:p>
       <w:pPr>
         <w:pStyle w:val="Heading3"/>
@@ -5200,73 +5290,48 @@
     <w:p>
       <w:pPr>
         <w:pStyle w:val="Heading3"/>
-        <w:rPr>
-          <w:rFonts w:asciiTheme="minorHAnsi" w:eastAsiaTheme="minorHAnsi" w:hAnsiTheme="minorHAnsi" w:cstheme="minorBidi"/>
-          <w:b w:val="0"/>
-          <w:bCs w:val="0"/>
-          <w:color w:val="auto"/>
-        </w:rPr>
-      </w:pPr>
-    </w:p>
-    <w:p/>
-    <w:p>
-      <w:pPr>
-        <w:pStyle w:val="Heading3"/>
-      </w:pPr>
-      <w:r>
+      </w:pPr>
+      <w:r>
+        <w:t>Programas do Servidor</w:t>
+      </w:r>
+      <w:bookmarkEnd w:id="25"/>
+    </w:p>
+    <w:p>
+      <w:pPr>
+        <w:pStyle w:val="Heading4"/>
+        <w:ind w:firstLine="708"/>
+      </w:pPr>
+      <w:r>
+        <w:t>Procedures</w:t>
+      </w:r>
+    </w:p>
+    <w:p>
+      <w:r>
+        <w:t xml:space="preserve">Esta secção irá ser dividida de acordo com as tabelas/zona em que os procedimentos operam. Desta forma, iremos começar pelos Leitores seguindo de imediato para os </w:t>
+      </w:r>
+      <w:r>
+        <w:t>Funcionários</w:t>
+      </w:r>
+      <w:r>
+        <w:t>, dado que ambos herdam da entidade Pessoa</w:t>
+      </w:r>
+      <w:r>
+        <w:t>.</w:t>
+      </w:r>
+    </w:p>
+    <w:p>
+      <w:pPr>
+        <w:pStyle w:val="Heading5"/>
+        <w:rPr>
+          <w:lang w:val="en-US"/>
+        </w:rPr>
+      </w:pPr>
+      <w:r>
+        <w:rPr>
+          <w:lang w:val="en-US"/>
+        </w:rPr>
         <w:lastRenderedPageBreak/>
-        <w:t>Programas do Servidor</w:t>
-      </w:r>
-      <w:bookmarkEnd w:id="25"/>
-    </w:p>
-    <w:p>
-      <w:pPr>
-        <w:pStyle w:val="Heading4"/>
-      </w:pPr>
-      <w:r>
-        <w:t>Procedures</w:t>
-      </w:r>
-    </w:p>
-    <w:p>
-      <w:r>
-        <w:t xml:space="preserve">Esta secção irá ser dividida de acordo com as tabelas/zona em que os procedimentos operam. Desta forma, iremos começar pelos Leitores seguindo de imediato para os </w:t>
-      </w:r>
-      <w:r>
-        <w:t>Funcionários</w:t>
-      </w:r>
-      <w:r>
-        <w:t>, dado que ambos herdam da entidade Pessoa</w:t>
-      </w:r>
-      <w:r>
-        <w:t>.</w:t>
-      </w:r>
-    </w:p>
-    <w:p>
-      <w:pPr>
-        <w:pStyle w:val="Heading5"/>
-        <w:rPr>
-          <w:lang w:val="en-US"/>
-        </w:rPr>
-      </w:pPr>
-      <w:r>
-        <w:rPr>
-          <w:lang w:val="en-US"/>
-        </w:rPr>
-        <w:t xml:space="preserve">PROCEDURE </w:t>
-      </w:r>
-      <w:proofErr w:type="spellStart"/>
-      <w:r>
-        <w:rPr>
-          <w:lang w:val="en-US"/>
-        </w:rPr>
-        <w:t>addEmployee</w:t>
-      </w:r>
-      <w:proofErr w:type="spellEnd"/>
-      <w:r>
-        <w:rPr>
-          <w:lang w:val="en-US"/>
-        </w:rPr>
-        <w:t xml:space="preserve"> </w:t>
+        <w:t xml:space="preserve">PROCEDURE addEmployee </w:t>
       </w:r>
     </w:p>
     <w:p>
@@ -5277,194 +5342,566 @@
           <w:lang w:val="en-US"/>
         </w:rPr>
       </w:pPr>
-      <w:proofErr w:type="gramStart"/>
       <w:r>
         <w:rPr>
           <w:sz w:val="18"/>
           <w:szCs w:val="18"/>
           <w:lang w:val="en-US"/>
         </w:rPr>
-        <w:t xml:space="preserve">( </w:t>
-      </w:r>
-      <w:proofErr w:type="spellStart"/>
-      <w:r>
+        <w:t>( nomePessoa IN Pessoa.nome_pessoa%type, morada IN Pessoa.morada%type, bi IN NUMBER, data in date ,telefone IN NUMBER, email IN Pessoa.e_mail%type, password IN Autenticacao.password%type, returnValue OUT INTEGER)</w:t>
+      </w:r>
+    </w:p>
+    <w:p>
+      <w:pPr>
+        <w:rPr>
+          <w:lang w:val="en-US"/>
+        </w:rPr>
+      </w:pPr>
+    </w:p>
+    <w:p>
+      <w:pPr>
+        <w:pStyle w:val="Heading5"/>
+        <w:rPr>
+          <w:lang w:val="en-US"/>
+        </w:rPr>
+      </w:pPr>
+      <w:r>
+        <w:rPr>
+          <w:lang w:val="en-US"/>
+        </w:rPr>
+        <w:t xml:space="preserve">PROCEDURE addReader </w:t>
+      </w:r>
+    </w:p>
+    <w:p>
+      <w:pPr>
         <w:rPr>
           <w:sz w:val="18"/>
           <w:szCs w:val="18"/>
           <w:lang w:val="en-US"/>
         </w:rPr>
-        <w:t>nomePessoa</w:t>
-      </w:r>
-      <w:proofErr w:type="spellEnd"/>
-      <w:proofErr w:type="gramEnd"/>
+      </w:pPr>
       <w:r>
         <w:rPr>
           <w:sz w:val="18"/>
           <w:szCs w:val="18"/>
           <w:lang w:val="en-US"/>
         </w:rPr>
-        <w:t xml:space="preserve"> IN </w:t>
-      </w:r>
-      <w:proofErr w:type="spellStart"/>
-      <w:r>
+        <w:t>( nomePessoa IN Pessoa.nome_pessoa%type, morada IN Pessoa.morada%type, bi IN NUMBER, data IN date ,telefone IN NUMBER, email IN Pessoa.e_mail%type, returnValue OUT INTEGER)</w:t>
+      </w:r>
+    </w:p>
+    <w:p>
+      <w:pPr>
+        <w:rPr>
+          <w:lang w:val="en-US"/>
+        </w:rPr>
+      </w:pPr>
+    </w:p>
+    <w:p>
+      <w:pPr>
+        <w:jc w:val="both"/>
+      </w:pPr>
+      <w:r>
+        <w:t xml:space="preserve">Os procedimentos apresentados em cima, são responsáveis pelo adicionar de leitores e funcionários à base de dados. Ambos recebem como parâmetros os atributos da Pessoa: nome da pessoam, morada, número de bi, data de nascimento, telefone e e-mail. Contudo, como no caso dos funcionários estes necessitam de uma </w:t>
+      </w:r>
+      <w:r>
+        <w:rPr>
+          <w:i/>
+        </w:rPr>
+        <w:t>password</w:t>
+      </w:r>
+      <w:r>
+        <w:t xml:space="preserve"> para lhes conceder acesso ao sistema, o procedimento addEmployee necessita também de receber este parâmetro.</w:t>
+      </w:r>
+    </w:p>
+    <w:p>
+      <w:pPr>
+        <w:jc w:val="both"/>
+      </w:pPr>
+      <w:r>
+        <w:t xml:space="preserve">Em ambas as situações, caso ocorra algum impedimento no decorrer dos procedimentos, através da variável do tipo de saída </w:t>
+      </w:r>
+      <w:r>
+        <w:rPr>
+          <w:i/>
+        </w:rPr>
+        <w:t>returnValue</w:t>
+      </w:r>
+      <w:r>
+        <w:t xml:space="preserve">, os procedimentos podem devolver -1 ao ser levantada a excepção </w:t>
+      </w:r>
+      <w:r>
+        <w:rPr>
+          <w:i/>
+        </w:rPr>
+        <w:t xml:space="preserve">DUP_VAL_ON_INDEX </w:t>
+      </w:r>
+      <w:r>
+        <w:t>por já existir uma pessoa com esse mesmo número de BI ou podem devolver -2 no caso de surgirem outros problemas inexperados.</w:t>
+      </w:r>
+    </w:p>
+    <w:p/>
+    <w:p>
+      <w:pPr>
+        <w:pStyle w:val="Heading5"/>
+        <w:rPr>
+          <w:lang w:val="en-US"/>
+        </w:rPr>
+      </w:pPr>
+      <w:r>
+        <w:rPr>
+          <w:lang w:val="en-US"/>
+        </w:rPr>
+        <w:t>PROCEDURE updateReader</w:t>
+      </w:r>
+    </w:p>
+    <w:p>
+      <w:pPr>
         <w:rPr>
           <w:sz w:val="18"/>
           <w:szCs w:val="18"/>
           <w:lang w:val="en-US"/>
         </w:rPr>
-        <w:t>Pessoa.nome_pessoa%type</w:t>
-      </w:r>
-      <w:proofErr w:type="spellEnd"/>
+      </w:pPr>
       <w:r>
         <w:rPr>
           <w:sz w:val="18"/>
           <w:szCs w:val="18"/>
           <w:lang w:val="en-US"/>
         </w:rPr>
-        <w:t xml:space="preserve">, </w:t>
-      </w:r>
-      <w:proofErr w:type="spellStart"/>
-      <w:r>
+        <w:t xml:space="preserve"> (nomePessoa IN Pessoa.nome_pessoa%type, pmorada IN Pessoa.morada%type, pbi IN NUMBER, varData IN DATE ,ptelefone IN NUMBER, email IN Pessoa.e_mail%type, returnValue OUT INTEGER) </w:t>
+      </w:r>
+    </w:p>
+    <w:p>
+      <w:pPr>
+        <w:pStyle w:val="Heading5"/>
+        <w:rPr>
+          <w:lang w:val="en-US"/>
+        </w:rPr>
+      </w:pPr>
+      <w:r>
+        <w:rPr>
+          <w:lang w:val="en-US"/>
+        </w:rPr>
+        <w:t>PROCEDURE updateEmployee</w:t>
+      </w:r>
+    </w:p>
+    <w:p>
+      <w:pPr>
         <w:rPr>
           <w:sz w:val="18"/>
           <w:szCs w:val="18"/>
           <w:lang w:val="en-US"/>
         </w:rPr>
-        <w:t>morada</w:t>
-      </w:r>
-      <w:proofErr w:type="spellEnd"/>
+      </w:pPr>
       <w:r>
         <w:rPr>
           <w:sz w:val="18"/>
           <w:szCs w:val="18"/>
           <w:lang w:val="en-US"/>
         </w:rPr>
-        <w:t xml:space="preserve"> IN </w:t>
-      </w:r>
-      <w:proofErr w:type="spellStart"/>
-      <w:r>
+        <w:t>(nomePessoa IN Pessoa.nome_pessoa%type, pmorada IN Pessoa.morada%type, pbi IN NUMBER, varData IN DATE ,ptelefone IN NUMBER, email IN Pessoa.e_mail%type, returnValue OUT INTEGER)</w:t>
+      </w:r>
+    </w:p>
+    <w:p>
+      <w:pPr>
+        <w:rPr>
+          <w:lang w:val="en-US"/>
+        </w:rPr>
+      </w:pPr>
+    </w:p>
+    <w:p>
+      <w:pPr>
+        <w:jc w:val="both"/>
+      </w:pPr>
+      <w:r>
+        <w:t>Os procedimentos apresentados são bastante id</w:t>
+      </w:r>
+      <w:r>
+        <w:t xml:space="preserve">ênticos entre si e são também idênticos aos respectivos procedimentos acima descritos para adicionar funcionários e leitores. </w:t>
+      </w:r>
+      <w:r>
+        <w:t xml:space="preserve">O funcionamento destes passo por simplesmente verificar se existe a pessoa através do número de BI e fazer o update aos campos respectivos. </w:t>
+      </w:r>
+      <w:r>
+        <w:t>Apesar da sua semelhança existem pequenas diferenças no que toca a valores de retorno e nos parâmetros. Começando por estes últimos, no caso dos funcionários estes necessitam de um parâmetro extra para receber um possível alteração de password. Relativamente aos valores de retorno, devolvem -1 se não tiverem sido encontradas pessoas com o ID fornecido ao levantarem a excepção NO_DATA_FOUND e devolvem -2 se surgirem outros imprevistos.</w:t>
+      </w:r>
+    </w:p>
+    <w:p>
+      <w:pPr>
+        <w:pStyle w:val="Heading5"/>
+      </w:pPr>
+      <w:r>
+        <w:t>PROCEDURE fireEmployee</w:t>
+      </w:r>
+    </w:p>
+    <w:p>
+      <w:pPr>
+        <w:jc w:val="both"/>
         <w:rPr>
           <w:sz w:val="18"/>
           <w:szCs w:val="18"/>
-          <w:lang w:val="en-US"/>
-        </w:rPr>
-        <w:t>Pessoa.morada%type</w:t>
-      </w:r>
-      <w:proofErr w:type="spellEnd"/>
+        </w:rPr>
+      </w:pPr>
       <w:r>
         <w:rPr>
           <w:sz w:val="18"/>
           <w:szCs w:val="18"/>
-          <w:lang w:val="en-US"/>
-        </w:rPr>
-        <w:t>, bi IN NUMBER, data in date ,</w:t>
-      </w:r>
-      <w:proofErr w:type="spellStart"/>
-      <w:r>
+        </w:rPr>
+        <w:t>(biFuncionario IN Pessoa.id_pessoa%type, retVal OUT INTEGER)</w:t>
+      </w:r>
+    </w:p>
+    <w:p>
+      <w:pPr>
+        <w:jc w:val="both"/>
+      </w:pPr>
+      <w:r>
+        <w:t xml:space="preserve">Para finalizar os procedimentos que operatam directamente sobre a entidade </w:t>
+      </w:r>
+      <w:r>
+        <w:rPr>
+          <w:i/>
+        </w:rPr>
+        <w:t>pessoa</w:t>
+      </w:r>
+      <w:r>
+        <w:t xml:space="preserve"> (Funcionário e Leitor), existe </w:t>
+      </w:r>
+      <w:r>
+        <w:t xml:space="preserve">ainda um procedimento responsável pelo despedimento dos empregados. </w:t>
+      </w:r>
+      <w:r>
+        <w:t xml:space="preserve">Um despedimento na verdade, é o funcionário possuir uma data de saída. Desta forma, o procedimento começa por verificar novamente se existe um funcionário com aquele ID. Se não existir é levantada uma excepção </w:t>
+      </w:r>
+      <w:r>
+        <w:rPr>
+          <w:i/>
+        </w:rPr>
+        <w:t>NO_DATA_FOUND</w:t>
+      </w:r>
+      <w:r>
+        <w:t xml:space="preserve"> e é devolvido -1. Caso existe mas a data de saída do funcionário não se encontrar vazia, então significa que este já foi </w:t>
+      </w:r>
+      <w:r>
+        <w:lastRenderedPageBreak/>
+        <w:t>despedido e como tá devolve -3. Por fim o procedimento devolve -2 para reportar outro tipo de erros.</w:t>
+      </w:r>
+    </w:p>
+    <w:p>
+      <w:pPr>
+        <w:jc w:val="both"/>
+      </w:pPr>
+    </w:p>
+    <w:p>
+      <w:pPr>
+        <w:jc w:val="both"/>
+      </w:pPr>
+      <w:r>
+        <w:t>Finda a análise dos procedimentos directamente relacionados com a entidade Pessoa, passemos então aos documentos.</w:t>
+      </w:r>
+    </w:p>
+    <w:p>
+      <w:pPr>
+        <w:pStyle w:val="Heading5"/>
+        <w:rPr>
+          <w:lang w:val="en-US"/>
+        </w:rPr>
+      </w:pPr>
+      <w:r>
+        <w:rPr>
+          <w:lang w:val="en-US"/>
+        </w:rPr>
+        <w:t xml:space="preserve">PROCEDURE addDocument </w:t>
+      </w:r>
+    </w:p>
+    <w:p>
+      <w:pPr>
+        <w:jc w:val="both"/>
         <w:rPr>
           <w:sz w:val="18"/>
           <w:szCs w:val="18"/>
           <w:lang w:val="en-US"/>
         </w:rPr>
-        <w:t>telefone</w:t>
-      </w:r>
-      <w:proofErr w:type="spellEnd"/>
+      </w:pPr>
       <w:r>
         <w:rPr>
           <w:sz w:val="18"/>
           <w:szCs w:val="18"/>
           <w:lang w:val="en-US"/>
         </w:rPr>
-        <w:t xml:space="preserve"> IN NUMBER, email IN </w:t>
-      </w:r>
-      <w:proofErr w:type="spellStart"/>
+        <w:t xml:space="preserve">( Aut IN AUTOR.NOME_AUTOR%type, Edi IN EDITORA.NOME_EDITORA%type, gen IN PRATELEIRA.GENERO%type, pages IN PUBLICACAO.PAGINAS%type, descri IN PUBLICACAO.DESCRICAO%type, </w:t>
+      </w:r>
       <w:r>
         <w:rPr>
           <w:sz w:val="18"/>
           <w:szCs w:val="18"/>
           <w:lang w:val="en-US"/>
         </w:rPr>
-        <w:t>Pessoa.e_mail%type</w:t>
-      </w:r>
-      <w:proofErr w:type="spellEnd"/>
-      <w:r>
+        <w:tab/>
+        <w:t>varData IN PUBLICACAO.DATA%type, nome IN PUBLICACAO.NOME_DOC%type, total IN PUBLICACAO.TOTAL%type, retVal OUT INTEGER)</w:t>
+      </w:r>
+    </w:p>
+    <w:p>
+      <w:pPr>
+        <w:jc w:val="both"/>
         <w:rPr>
           <w:sz w:val="18"/>
           <w:szCs w:val="18"/>
           <w:lang w:val="en-US"/>
         </w:rPr>
-        <w:t xml:space="preserve">, password IN </w:t>
-      </w:r>
-      <w:proofErr w:type="spellStart"/>
-      <w:r>
+      </w:pPr>
+    </w:p>
+    <w:p>
+      <w:pPr>
+        <w:jc w:val="both"/>
+      </w:pPr>
+      <w:r>
+        <w:t xml:space="preserve">O procedimento responsável pelo adicionar de novos documentos </w:t>
+      </w:r>
+      <w:r>
+        <w:t>é algo complexo, razão pela qual iremos por partes.</w:t>
+      </w:r>
+    </w:p>
+    <w:p>
+      <w:pPr>
+        <w:jc w:val="both"/>
+      </w:pPr>
+      <w:r>
+        <w:t xml:space="preserve">Numa primeira fase, analisamos se o autor do documento introduzido já existe na nossa base de dados. Se por alguma razão esta pesquisa devolver mais do que um resultado, significa que algo de errado aconteceu na base de dados pois não podem existir autores com nomes iguais. Numa situação deste tipo é devolvido -1 pela variável de saída </w:t>
+      </w:r>
+      <w:r>
+        <w:rPr>
+          <w:i/>
+        </w:rPr>
+        <w:t>retVal.</w:t>
+      </w:r>
+      <w:r>
+        <w:t xml:space="preserve"> Se não existir nenhum autor, inserimos um novo com o nome fornecido por parâmetro e associamos-lhe um ID recorrendo à sequência </w:t>
+      </w:r>
+      <w:r>
+        <w:rPr>
+          <w:i/>
+        </w:rPr>
+        <w:t>seq_id_author</w:t>
+      </w:r>
+      <w:r>
+        <w:t>.</w:t>
+      </w:r>
+    </w:p>
+    <w:p>
+      <w:pPr>
+        <w:jc w:val="both"/>
+      </w:pPr>
+      <w:r>
+        <w:t xml:space="preserve">Tendo registado o autor passamos à segunda fase relativa ao armazenamento do documento. </w:t>
+      </w:r>
+      <w:r>
+        <w:t xml:space="preserve">Recorrendo à função </w:t>
+      </w:r>
+      <w:r>
+        <w:rPr>
+          <w:i/>
+        </w:rPr>
+        <w:t>getPrateleira</w:t>
+      </w:r>
+      <w:r>
+        <w:rPr>
+          <w:i/>
+        </w:rPr>
+        <w:t xml:space="preserve"> </w:t>
+      </w:r>
+      <w:r>
+        <w:t>é feita uma análise que nos indica se existem prateleiras para aquele género e com espaço suficiente contíguo para o número de cópias introduzidas. Se não existirem prateleiras, é criada uma nova prateleira com um tamanho mínimo de cem espaços ou então se ainda não for suficiente é criada uma prateleira especial com o número de cópias do documento mais um espaço de manobra de dez elementos. Estas novas prateleiras ficam associadas a um novo ID obtido pela sequência seq_id_shelf.</w:t>
+      </w:r>
+    </w:p>
+    <w:p>
+      <w:pPr>
+        <w:jc w:val="both"/>
+      </w:pPr>
+      <w:r>
+        <w:t xml:space="preserve">Após termos a questão do armazenamento e do autor tratadas é necessário verificar se a editora introduzida já existe. Para isso recorre-se à função </w:t>
+      </w:r>
+      <w:r>
+        <w:rPr>
+          <w:i/>
+        </w:rPr>
+        <w:t>getEditora</w:t>
+      </w:r>
+      <w:r>
+        <w:t xml:space="preserve">. Novamente, se a editora não existir procedemos da mesma forma que para o autor. Criamos uma nova associada também a um ID proveniente da sequência </w:t>
+      </w:r>
+      <w:r>
+        <w:rPr>
+          <w:i/>
+        </w:rPr>
+        <w:t>seq_id_publisher</w:t>
+      </w:r>
+      <w:r>
+        <w:t>.</w:t>
+      </w:r>
+    </w:p>
+    <w:p>
+      <w:pPr>
+        <w:jc w:val="both"/>
+      </w:pPr>
+      <w:r>
+        <w:t xml:space="preserve">Estando finalmente reunidos quase todos os elementos exigidos, é obtido um ID para associar ao documento da sequência </w:t>
+      </w:r>
+      <w:r>
+        <w:rPr>
+          <w:i/>
+        </w:rPr>
+        <w:t xml:space="preserve">seq_id_document, </w:t>
+      </w:r>
+      <w:r>
+        <w:t xml:space="preserve">e este é inserido na tabela PUBLICACAO e é feito o </w:t>
+      </w:r>
+      <w:r>
+        <w:rPr>
+          <w:i/>
+        </w:rPr>
+        <w:t>update</w:t>
+      </w:r>
+      <w:r>
+        <w:t xml:space="preserve"> à ocupação da prateleira obtida anteriormente.</w:t>
+      </w:r>
+    </w:p>
+    <w:p>
+      <w:pPr>
+        <w:jc w:val="both"/>
+      </w:pPr>
+      <w:r>
+        <w:t xml:space="preserve">Com a existência de várias inserções relativas aos documentos, editoras e prateleiras, existe a segurança de que é retornado também o valor -1 em caso de ser levantada a excepção </w:t>
+      </w:r>
+      <w:r>
+        <w:rPr>
+          <w:i/>
+        </w:rPr>
+        <w:t>DUP_VAL_ON_INDEX</w:t>
+      </w:r>
+      <w:r>
+        <w:t>, e -2 para os restantes erros.</w:t>
+      </w:r>
+    </w:p>
+    <w:p>
+      <w:pPr>
+        <w:jc w:val="both"/>
+      </w:pPr>
+    </w:p>
+    <w:p>
+      <w:pPr>
+        <w:pStyle w:val="Heading5"/>
+        <w:rPr>
+          <w:lang w:val="en-US"/>
+        </w:rPr>
+      </w:pPr>
+      <w:r>
+        <w:rPr>
+          <w:lang w:val="en-US"/>
+        </w:rPr>
+        <w:t>PROCEDURE addCopyDocument</w:t>
+      </w:r>
+    </w:p>
+    <w:p>
+      <w:pPr>
+        <w:jc w:val="both"/>
         <w:rPr>
           <w:sz w:val="18"/>
           <w:szCs w:val="18"/>
           <w:lang w:val="en-US"/>
         </w:rPr>
-        <w:t>Autenticacao.password%type</w:t>
-      </w:r>
-      <w:proofErr w:type="spellEnd"/>
+      </w:pPr>
       <w:r>
         <w:rPr>
           <w:sz w:val="18"/>
           <w:szCs w:val="18"/>
           <w:lang w:val="en-US"/>
         </w:rPr>
-        <w:t xml:space="preserve">, </w:t>
-      </w:r>
-      <w:proofErr w:type="spellStart"/>
-      <w:r>
+        <w:t>(idDoc IN PUBLICACAO.ID_DOC%type, novos IN PUBLICACAO.TOTAL%type, retVal OUT NUMBER)</w:t>
+      </w:r>
+    </w:p>
+    <w:p>
+      <w:r>
+        <w:t xml:space="preserve">Numa biblioteca, é normal que determinados livros sejam requesitados mais frequentemente. </w:t>
+      </w:r>
+      <w:r>
+        <w:t xml:space="preserve">Como tal, poderá ser necessário reforçar o seu </w:t>
+      </w:r>
+      <w:r>
+        <w:rPr>
+          <w:i/>
+        </w:rPr>
+        <w:t>stock</w:t>
+      </w:r>
+      <w:r>
+        <w:t xml:space="preserve">. É neste âmbito que surge o procedimento responsável por adicionar cópias. Embora este seja extretamente simples, o procedimento está seguro pelo </w:t>
+      </w:r>
+      <w:r>
+        <w:rPr>
+          <w:i/>
+        </w:rPr>
+        <w:t>trigger</w:t>
+      </w:r>
+      <w:r>
+        <w:t xml:space="preserve"> </w:t>
+      </w:r>
+      <w:r>
+        <w:rPr>
+          <w:i/>
+        </w:rPr>
+        <w:t>checkShelfs</w:t>
+      </w:r>
+      <w:r>
+        <w:t xml:space="preserve"> responsável pela organização das prateleiras. Desta forma, este procedimento é apenas responsável por fazer o update das </w:t>
+      </w:r>
+      <w:r>
+        <w:lastRenderedPageBreak/>
+        <w:t>quantidades totais e disponíveis da tabela PUBLICACAO, de acordo o número de cópias passadas como parâmetro.</w:t>
+      </w:r>
+    </w:p>
+    <w:p>
+      <w:r>
+        <w:t xml:space="preserve">Em caso de as cópias não corresponderem a nenhum livro existente na base de dados ocorre a excepção </w:t>
+      </w:r>
+      <w:r>
+        <w:rPr>
+          <w:i/>
+        </w:rPr>
+        <w:t>NO_DATA_FOUND</w:t>
+      </w:r>
+      <w:r>
+        <w:t xml:space="preserve"> e é devolvido o valor -1. Para outros erros é devolvido -2 e em caso de sucesso 0.</w:t>
+      </w:r>
+    </w:p>
+    <w:p/>
+    <w:p>
+      <w:pPr>
+        <w:pStyle w:val="Heading5"/>
+        <w:rPr>
+          <w:lang w:val="en-US"/>
+        </w:rPr>
+      </w:pPr>
+      <w:r>
+        <w:rPr>
+          <w:lang w:val="en-US"/>
+        </w:rPr>
+        <w:t>PROCEDURE removeCopyDocument</w:t>
+      </w:r>
+    </w:p>
+    <w:p>
+      <w:pPr>
         <w:rPr>
           <w:sz w:val="18"/>
           <w:szCs w:val="18"/>
           <w:lang w:val="en-US"/>
         </w:rPr>
-        <w:t>returnValue</w:t>
-      </w:r>
-      <w:proofErr w:type="spellEnd"/>
+      </w:pPr>
       <w:r>
         <w:rPr>
           <w:sz w:val="18"/>
           <w:szCs w:val="18"/>
           <w:lang w:val="en-US"/>
         </w:rPr>
-        <w:t xml:space="preserve"> OUT INTEGER)</w:t>
-      </w:r>
-    </w:p>
-    <w:p>
-      <w:pPr>
-        <w:rPr>
-          <w:lang w:val="en-US"/>
-        </w:rPr>
-      </w:pPr>
-    </w:p>
-    <w:p>
-      <w:pPr>
-        <w:pStyle w:val="Heading5"/>
-        <w:rPr>
-          <w:lang w:val="en-US"/>
-        </w:rPr>
-      </w:pPr>
-      <w:r>
-        <w:rPr>
-          <w:lang w:val="en-US"/>
-        </w:rPr>
-        <w:t xml:space="preserve">PROCEDURE </w:t>
-      </w:r>
-      <w:proofErr w:type="spellStart"/>
-      <w:r>
-        <w:rPr>
-          <w:lang w:val="en-US"/>
-        </w:rPr>
-        <w:t>addReader</w:t>
-      </w:r>
-      <w:proofErr w:type="spellEnd"/>
-      <w:r>
-        <w:rPr>
-          <w:lang w:val="en-US"/>
-        </w:rPr>
-        <w:t xml:space="preserve"> </w:t>
+        <w:t>(idDoc IN PUBLICACAO.ID_DOC%type, noRem IN PUBLICACAO.TOTAL%type, retVal OUT NUMBER)</w:t>
       </w:r>
     </w:p>
     <w:p>
@@ -5475,1144 +5912,848 @@
           <w:lang w:val="en-US"/>
         </w:rPr>
       </w:pPr>
-      <w:proofErr w:type="gramStart"/>
-      <w:r>
+    </w:p>
+    <w:p>
+      <w:pPr>
+        <w:jc w:val="both"/>
+      </w:pPr>
+      <w:r>
+        <w:t xml:space="preserve">Assim como existe a </w:t>
+      </w:r>
+      <w:r>
+        <w:t xml:space="preserve">possibilidade de adicionar livros, através deste procedimento é possível removê-los. Na verdade, e assim como o adicionar de cópias se traduz num incrementar do número de livros disponíveis e total, também o remover se traduz pelo decrementar do número de livros. O procedimento </w:t>
+      </w:r>
+      <w:r>
+        <w:rPr>
+          <w:i/>
+        </w:rPr>
+        <w:t>removeCopyDocument</w:t>
+      </w:r>
+      <w:r>
+        <w:t xml:space="preserve"> começa por procurar documentos com o ID passado por parâmetro. Se encontrar, então procede à procura da sua estante e remove as cópias necessárias da estante diminuindo a sua ocupação e diminuindo também o número de livros totais se estes não se encontrarem de momento </w:t>
+      </w:r>
+      <w:r>
+        <w:t>alugados. Se estiverem alugados é devolvido de imediato 0. Em caso de sucesso é devolvido -1. Da mesma forma é devolvido -1 se o livro não existir na base de dados e -2 para os restantes erros.</w:t>
+      </w:r>
+    </w:p>
+    <w:p>
+      <w:pPr>
+        <w:jc w:val="both"/>
+      </w:pPr>
+    </w:p>
+    <w:p>
+      <w:pPr>
+        <w:pStyle w:val="Heading5"/>
+        <w:rPr>
+          <w:lang w:val="en-US"/>
+        </w:rPr>
+      </w:pPr>
+      <w:r>
+        <w:rPr>
+          <w:lang w:val="en-US"/>
+        </w:rPr>
+        <w:t>PROCEDURE newRequisition</w:t>
+      </w:r>
+    </w:p>
+    <w:p>
+      <w:pPr>
+        <w:jc w:val="both"/>
         <w:rPr>
           <w:sz w:val="18"/>
           <w:szCs w:val="18"/>
           <w:lang w:val="en-US"/>
         </w:rPr>
-        <w:t xml:space="preserve">( </w:t>
-      </w:r>
-      <w:proofErr w:type="spellStart"/>
+      </w:pPr>
       <w:r>
         <w:rPr>
           <w:sz w:val="18"/>
           <w:szCs w:val="18"/>
           <w:lang w:val="en-US"/>
         </w:rPr>
-        <w:t>nomePessoa</w:t>
-      </w:r>
-      <w:proofErr w:type="spellEnd"/>
-      <w:proofErr w:type="gramEnd"/>
+        <w:t>(book_id IN Publicacao.id_doc%type, reader_id IN Pessoa.id_pessoa%type, employee_id IN Pessoa.id_pessoa%type,</w:t>
+      </w:r>
       <w:r>
         <w:rPr>
           <w:sz w:val="18"/>
           <w:szCs w:val="18"/>
           <w:lang w:val="en-US"/>
         </w:rPr>
-        <w:t xml:space="preserve"> IN </w:t>
-      </w:r>
-      <w:proofErr w:type="spellStart"/>
+        <w:t xml:space="preserve"> </w:t>
+      </w:r>
       <w:r>
         <w:rPr>
           <w:sz w:val="18"/>
           <w:szCs w:val="18"/>
           <w:lang w:val="en-US"/>
         </w:rPr>
-        <w:t>Pessoa.nome_pessoa%type</w:t>
-      </w:r>
-      <w:proofErr w:type="spellEnd"/>
-      <w:r>
+        <w:t>returnValue OUT INTEGER)</w:t>
+      </w:r>
+    </w:p>
+    <w:p>
+      <w:pPr>
+        <w:jc w:val="both"/>
         <w:rPr>
           <w:sz w:val="18"/>
           <w:szCs w:val="18"/>
           <w:lang w:val="en-US"/>
         </w:rPr>
-        <w:t xml:space="preserve">, </w:t>
-      </w:r>
-      <w:proofErr w:type="spellStart"/>
-      <w:r>
+      </w:pPr>
+    </w:p>
+    <w:p>
+      <w:pPr>
+        <w:jc w:val="both"/>
+      </w:pPr>
+      <w:r>
+        <w:t xml:space="preserve">Uma das principais </w:t>
+      </w:r>
+      <w:r>
+        <w:t>funcionalidades de uma biblioteca são os pedidos/alugueres/requisitos de determinados documentos. Este procedimento é então o responsável por criar um novo empréstimo e associá-lo a um livro, a um leitor e a um funcionário.</w:t>
+      </w:r>
+    </w:p>
+    <w:p>
+      <w:pPr>
+        <w:jc w:val="both"/>
+      </w:pPr>
+      <w:r>
+        <w:t xml:space="preserve">Numa fase inicial, este procedimento verifica a existência da publicacação em questão. Se não existir então devolve pela excepção </w:t>
+      </w:r>
+      <w:r>
+        <w:rPr>
+          <w:i/>
+        </w:rPr>
+        <w:t>NO_DATA_FOUND</w:t>
+      </w:r>
+      <w:r>
+        <w:t xml:space="preserve"> o valor -2. Caso contrário prossegue para verificar se o leitor possui os três empréstimos máximos. Se tiver, então não pode prosseguir e devolve -5. Se estudo estiver dentro das normas então este procedimento passa para a verificação seguinte relacionada com os atrasos. Se o utilizador possuir empréstimos em atraso, então não pode alugar mais nada pelo que o procedimento retorna o valor -6. Por fim basta verificar se existem cópias suficientes para que se possa proceder ao empréstimo. Em caso afirmativo, recorre-se à sequência </w:t>
+      </w:r>
+      <w:r>
+        <w:rPr>
+          <w:i/>
+        </w:rPr>
+        <w:t>seq_id_aluguer</w:t>
+      </w:r>
+      <w:r>
+        <w:rPr>
+          <w:i/>
+        </w:rPr>
+        <w:t xml:space="preserve"> </w:t>
+      </w:r>
+      <w:r>
+        <w:t xml:space="preserve">para obter um novo ID para este empréstimo, e insere-se o novo empréstimo na tabela EMPRESTIMO com uma data de entrega com mais uma semana da data actual devolvendo 0. Ao efectuar esta inserção, é disparado o </w:t>
+      </w:r>
+      <w:r>
+        <w:rPr>
+          <w:i/>
+        </w:rPr>
+        <w:t xml:space="preserve">trigger </w:t>
+      </w:r>
+      <w:r>
+        <w:rPr>
+          <w:i/>
+        </w:rPr>
+        <w:t>updateReqsAndCopies</w:t>
+      </w:r>
+      <w:r>
+        <w:t xml:space="preserve"> para actualizar as cópias disponíveis da publicação e o número de empréstimos do leitor. Em caso não existirem seque cópias suficientes para alugar então é devolvido o valor -1</w:t>
+      </w:r>
+      <w:r>
+        <w:t xml:space="preserve"> ou -3. Para os restantes erros está associado um valor de retorno de -4.</w:t>
+      </w:r>
+    </w:p>
+    <w:p>
+      <w:pPr>
+        <w:jc w:val="both"/>
+      </w:pPr>
+    </w:p>
+    <w:p>
+      <w:pPr>
+        <w:jc w:val="both"/>
+      </w:pPr>
+    </w:p>
+    <w:p>
+      <w:pPr>
+        <w:jc w:val="both"/>
+      </w:pPr>
+    </w:p>
+    <w:p>
+      <w:pPr>
+        <w:pStyle w:val="Heading5"/>
+      </w:pPr>
+      <w:r>
+        <w:rPr>
+          <w:lang w:val="en-US"/>
+        </w:rPr>
+        <w:lastRenderedPageBreak/>
+        <w:t>PROCEDURE returnRequisition</w:t>
+      </w:r>
+    </w:p>
+    <w:p>
+      <w:pPr>
         <w:rPr>
           <w:sz w:val="18"/>
           <w:szCs w:val="18"/>
           <w:lang w:val="en-US"/>
         </w:rPr>
-        <w:t>morada</w:t>
-      </w:r>
-      <w:proofErr w:type="spellEnd"/>
+      </w:pPr>
       <w:r>
         <w:rPr>
           <w:sz w:val="18"/>
           <w:szCs w:val="18"/>
           <w:lang w:val="en-US"/>
         </w:rPr>
-        <w:t xml:space="preserve"> IN </w:t>
-      </w:r>
-      <w:proofErr w:type="spellStart"/>
-      <w:r>
+        <w:t>( req_id IN Emprestimo.id_emprestimo%type, returnValue OUT INTEGER)</w:t>
+      </w:r>
+    </w:p>
+    <w:p>
+      <w:pPr>
         <w:rPr>
           <w:sz w:val="18"/>
           <w:szCs w:val="18"/>
           <w:lang w:val="en-US"/>
         </w:rPr>
-        <w:t>Pessoa.morada%type</w:t>
-      </w:r>
-      <w:proofErr w:type="spellEnd"/>
-      <w:r>
+      </w:pPr>
+    </w:p>
+    <w:p>
+      <w:r>
+        <w:t xml:space="preserve">Ao </w:t>
+      </w:r>
+      <w:r>
+        <w:t>existir a funcionalidade de efectuar requisitos, surge naturalmente a necessidade de criar um procedimento para efectuar as entregas ou devoluções. Este procedimento foi</w:t>
+      </w:r>
+      <w:r>
+        <w:t xml:space="preserve"> criado com esse mesmo intuito.</w:t>
+      </w:r>
+    </w:p>
+    <w:p>
+      <w:r>
+        <w:t xml:space="preserve">Em primeiro tudo é necessário verificar se o requisito com o ID fornecido é válido e se existe. Para tal, é realizada uma pesquisa e guardada a data de entrega. Se nada tiver sido encontrado, então surge a excepção </w:t>
+      </w:r>
+      <w:r>
+        <w:rPr>
+          <w:i/>
+        </w:rPr>
+        <w:t>NO_DATA_FOUND</w:t>
+      </w:r>
+      <w:r>
+        <w:t xml:space="preserve"> e é devolvido de imediato o valor -2. Se for encontrada, o procedimento continua a executar e verifica se a data de entrega possui alguma data válida. Se possuir, significa que este empréstimo já foi entregue, devolvendo -1, se não é feito o update de encomendas do leitor e é incrementado o número de cópias disponíveis na PUBLICACAO. Nesta situação, tudo correu de forma correcta devolvendo no fim o valor 0. Para outros erros é sempre devolvido o valor -3.</w:t>
+      </w:r>
+    </w:p>
+    <w:p/>
+    <w:p>
+      <w:pPr>
+        <w:pStyle w:val="Heading5"/>
+        <w:rPr>
+          <w:lang w:val="en-US"/>
+        </w:rPr>
+      </w:pPr>
+      <w:r>
+        <w:rPr>
+          <w:lang w:val="en-US"/>
+        </w:rPr>
+        <w:t>PROCEDURE login</w:t>
+      </w:r>
+    </w:p>
+    <w:p>
+      <w:pPr>
         <w:rPr>
           <w:sz w:val="18"/>
           <w:szCs w:val="18"/>
           <w:lang w:val="en-US"/>
         </w:rPr>
-        <w:t>, bi IN NUMBER, data IN date ,</w:t>
-      </w:r>
-      <w:proofErr w:type="spellStart"/>
+      </w:pPr>
       <w:r>
         <w:rPr>
           <w:sz w:val="18"/>
           <w:szCs w:val="18"/>
           <w:lang w:val="en-US"/>
         </w:rPr>
-        <w:t>telefone</w:t>
-      </w:r>
-      <w:proofErr w:type="spellEnd"/>
-      <w:r>
+        <w:t>(username IN AUTENTICACAO.ID_EMPREGADO%type, pw IN AUTENTICACAO.PASSWORD%type, returnValue OUT INTEGER)</w:t>
+      </w:r>
+    </w:p>
+    <w:p>
+      <w:r>
+        <w:t xml:space="preserve">Neste momento, possuimos todos os procedimentos para a gestão da base de dados contudo, falta-nos o procedimento responsável pela autenticação. O procedimento </w:t>
+      </w:r>
+      <w:r>
+        <w:rPr>
+          <w:i/>
+        </w:rPr>
+        <w:t xml:space="preserve">login, </w:t>
+      </w:r>
+      <w:r>
+        <w:t xml:space="preserve">apenas consulta a tabela AUTENTICACAO e verifica se o </w:t>
+      </w:r>
+      <w:r>
+        <w:rPr>
+          <w:i/>
+        </w:rPr>
+        <w:t>username</w:t>
+      </w:r>
+      <w:r>
+        <w:t xml:space="preserve"> e</w:t>
+      </w:r>
+      <w:r>
+        <w:rPr>
+          <w:i/>
+        </w:rPr>
+        <w:t xml:space="preserve"> password </w:t>
+      </w:r>
+      <w:r>
+        <w:t>passados como parâmetros estão correctos dando permissão à aplicação retornando 1. Em caso de insucesso retorna -1.</w:t>
+      </w:r>
+    </w:p>
+    <w:p>
+      <w:pPr>
+        <w:pStyle w:val="Heading5"/>
+      </w:pPr>
+      <w:r>
+        <w:t>Procedimentos estatísticos</w:t>
+      </w:r>
+    </w:p>
+    <w:p>
+      <w:r>
+        <w:t xml:space="preserve">Estes procedimentos não necessitam de um revisão aprofundada. Existem apenas para recolher dados efectuando apenas operações de leitura. São compostos apenas por parâmetros de saída para providenciar os valores estatísticos correspondentes. Os comandos SQL são apenas </w:t>
+      </w:r>
+      <w:r>
+        <w:t>SELECT’s responsáveis pela recolha dos dados e seus tratamentos estatísticos relativos a médias, arredondamentos e contagens.</w:t>
+      </w:r>
+    </w:p>
+    <w:p>
+      <w:r>
+        <w:t>De seguida serão apresentados então os procedimentos estatísticos com breves referências sobre quem eles operam e sobre os dados que recolhem</w:t>
+      </w:r>
+    </w:p>
+    <w:p/>
+    <w:p>
+      <w:pPr>
+        <w:pStyle w:val="Heading6"/>
+        <w:rPr>
+          <w:lang w:val="en-US"/>
+        </w:rPr>
+      </w:pPr>
+      <w:r>
+        <w:rPr>
+          <w:lang w:val="en-US"/>
+        </w:rPr>
+        <w:t>PROCEDURE employeesStats</w:t>
+      </w:r>
+    </w:p>
+    <w:p>
+      <w:pPr>
         <w:rPr>
           <w:sz w:val="18"/>
           <w:szCs w:val="18"/>
           <w:lang w:val="en-US"/>
         </w:rPr>
-        <w:t xml:space="preserve"> IN NUMBER, email IN </w:t>
-      </w:r>
-      <w:proofErr w:type="spellStart"/>
+      </w:pPr>
+      <w:r>
+        <w:rPr>
+          <w:lang w:val="en-US"/>
+        </w:rPr>
+        <w:t xml:space="preserve"> </w:t>
+      </w:r>
       <w:r>
         <w:rPr>
           <w:sz w:val="18"/>
           <w:szCs w:val="18"/>
           <w:lang w:val="en-US"/>
         </w:rPr>
-        <w:t>Pessoa.e_mail%type</w:t>
-      </w:r>
-      <w:proofErr w:type="spellEnd"/>
-      <w:r>
+        <w:t>(no_entries OUT INTEGER, fired_employees OUT INTEGER, avg_working_time OUT FLOAT)</w:t>
+      </w:r>
+    </w:p>
+    <w:p>
+      <w:pPr>
+        <w:ind w:firstLine="0"/>
+        <w:rPr>
+          <w:lang w:val="en-US"/>
+        </w:rPr>
+      </w:pPr>
+      <w:r>
+        <w:rPr>
+          <w:lang w:val="en-US"/>
+        </w:rPr>
+        <w:tab/>
+      </w:r>
+    </w:p>
+    <w:p>
+      <w:pPr>
+        <w:ind w:firstLine="707"/>
+      </w:pPr>
+      <w:r>
+        <w:t>Este procedimento permite-nos obter o número de empregados no sistema diferenciando os empregados activos dos despedidos e o tempo médio de trabalho.</w:t>
+      </w:r>
+    </w:p>
+    <w:p>
+      <w:pPr>
+        <w:ind w:firstLine="707"/>
+      </w:pPr>
+    </w:p>
+    <w:p>
+      <w:pPr>
+        <w:pStyle w:val="Heading6"/>
+        <w:rPr>
+          <w:lang w:val="en-US"/>
+        </w:rPr>
+      </w:pPr>
+      <w:r>
+        <w:rPr>
+          <w:lang w:val="en-US"/>
+        </w:rPr>
+        <w:t>PROCEDURE readersStats</w:t>
+      </w:r>
+    </w:p>
+    <w:p>
+      <w:pPr>
+        <w:ind w:firstLine="707"/>
         <w:rPr>
           <w:sz w:val="18"/>
           <w:szCs w:val="18"/>
           <w:lang w:val="en-US"/>
         </w:rPr>
-        <w:t xml:space="preserve">, </w:t>
-      </w:r>
-      <w:proofErr w:type="spellStart"/>
+      </w:pPr>
       <w:r>
         <w:rPr>
           <w:sz w:val="18"/>
           <w:szCs w:val="18"/>
           <w:lang w:val="en-US"/>
         </w:rPr>
-        <w:t>returnValue</w:t>
-      </w:r>
-      <w:proofErr w:type="spellEnd"/>
-      <w:r>
+        <w:t>(no_entries OUT INTEGER, readers_with_books OUT INTEGER, faulty_readers OUT INTEGER)</w:t>
+      </w:r>
+    </w:p>
+    <w:p>
+      <w:pPr>
+        <w:ind w:firstLine="0"/>
+        <w:rPr>
+          <w:lang w:val="en-US"/>
+        </w:rPr>
+      </w:pPr>
+      <w:r>
+        <w:rPr>
+          <w:lang w:val="en-US"/>
+        </w:rPr>
+        <w:tab/>
+      </w:r>
+    </w:p>
+    <w:p>
+      <w:pPr>
+        <w:ind w:firstLine="0"/>
+      </w:pPr>
+      <w:r>
+        <w:rPr>
+          <w:lang w:val="en-US"/>
+        </w:rPr>
+        <w:tab/>
+      </w:r>
+      <w:r>
+        <w:t xml:space="preserve">Para dados relativos aos leitores, existe o procedimento </w:t>
+      </w:r>
+      <w:r>
+        <w:rPr>
+          <w:i/>
+        </w:rPr>
+        <w:t>readersStats</w:t>
+      </w:r>
+      <w:r>
+        <w:t xml:space="preserve"> que devolve o número total de leitores no sistema, o número de leitores com empréstimos e em falta para com alguma entrega.</w:t>
+      </w:r>
+    </w:p>
+    <w:p>
+      <w:pPr>
+        <w:pStyle w:val="Heading6"/>
+        <w:rPr>
+          <w:lang w:val="en-US"/>
+        </w:rPr>
+      </w:pPr>
+      <w:r>
+        <w:rPr>
+          <w:lang w:val="en-US"/>
+        </w:rPr>
+        <w:lastRenderedPageBreak/>
+        <w:t>PROCEDURE booksAndShelvesStats</w:t>
+      </w:r>
+    </w:p>
+    <w:p>
+      <w:pPr>
+        <w:ind w:firstLine="0"/>
         <w:rPr>
           <w:sz w:val="18"/>
           <w:szCs w:val="18"/>
           <w:lang w:val="en-US"/>
         </w:rPr>
-        <w:t xml:space="preserve"> OUT INTEGER)</w:t>
-      </w:r>
-    </w:p>
-    <w:p>
-      <w:pPr>
-        <w:rPr>
-          <w:lang w:val="en-US"/>
-        </w:rPr>
-      </w:pPr>
-    </w:p>
-    <w:p>
-      <w:pPr>
-        <w:jc w:val="both"/>
-      </w:pPr>
-      <w:r>
-        <w:t xml:space="preserve">Os procedimentos apresentados em cima, são responsáveis pelo adicionar de leitores e funcionários à base de dados. Ambos recebem como parâmetros os atributos da Pessoa: nome da pessoam, morada, número de bi, data de nascimento, telefone e e-mail. Contudo, como no caso dos funcionários estes necessitam de uma </w:t>
-      </w:r>
-      <w:r>
-        <w:rPr>
-          <w:i/>
-        </w:rPr>
-        <w:t>password</w:t>
-      </w:r>
-      <w:r>
-        <w:t xml:space="preserve"> para lhes conceder acesso ao sistema, o procedimento addEmployee necessita também de receber este parâmetro.</w:t>
-      </w:r>
-    </w:p>
-    <w:p>
-      <w:pPr>
-        <w:jc w:val="both"/>
-      </w:pPr>
-      <w:r>
-        <w:t xml:space="preserve">Em ambas as situações, caso ocorra algum impedimento no decorrer dos procedimentos, através da variável do tipo de saída </w:t>
-      </w:r>
-      <w:r>
-        <w:rPr>
-          <w:i/>
-        </w:rPr>
-        <w:t>returnValue</w:t>
-      </w:r>
-      <w:r>
-        <w:t xml:space="preserve">, os procedimentos podem devolver -1 ao ser levantada a excepção </w:t>
-      </w:r>
-      <w:r>
-        <w:rPr>
-          <w:i/>
-        </w:rPr>
-        <w:t xml:space="preserve">DUP_VAL_ON_INDEX </w:t>
-      </w:r>
-      <w:r>
-        <w:t>por já existir uma pessoa com esse mesmo número de BI ou podem devolver -2 no caso de surgirem outros problemas inexperados.</w:t>
-      </w:r>
-    </w:p>
-    <w:p/>
-    <w:p>
-      <w:pPr>
-        <w:pStyle w:val="Heading5"/>
-        <w:rPr>
-          <w:lang w:val="en-US"/>
-        </w:rPr>
-      </w:pPr>
-      <w:r>
-        <w:rPr>
-          <w:lang w:val="en-US"/>
-        </w:rPr>
-        <w:t xml:space="preserve">PROCEDURE </w:t>
-      </w:r>
-      <w:proofErr w:type="spellStart"/>
-      <w:r>
-        <w:rPr>
-          <w:lang w:val="en-US"/>
-        </w:rPr>
-        <w:t>updateReader</w:t>
-      </w:r>
-      <w:proofErr w:type="spellEnd"/>
-    </w:p>
-    <w:p>
-      <w:pPr>
+      </w:pPr>
+      <w:r>
         <w:rPr>
           <w:sz w:val="18"/>
           <w:szCs w:val="18"/>
           <w:lang w:val="en-US"/>
         </w:rPr>
-      </w:pPr>
+        <w:t>(no_books OUT INTEGER, max_pages OUT INTEGER, min_pages OUT INTEGER,</w:t>
+      </w:r>
       <w:r>
         <w:rPr>
           <w:sz w:val="18"/>
           <w:szCs w:val="18"/>
           <w:lang w:val="en-US"/>
         </w:rPr>
-        <w:t xml:space="preserve"> (</w:t>
-      </w:r>
-      <w:proofErr w:type="spellStart"/>
-      <w:proofErr w:type="gramStart"/>
+        <w:t xml:space="preserve"> </w:t>
+      </w:r>
       <w:r>
         <w:rPr>
           <w:sz w:val="18"/>
           <w:szCs w:val="18"/>
           <w:lang w:val="en-US"/>
         </w:rPr>
-        <w:t>nomePessoa</w:t>
-      </w:r>
-      <w:proofErr w:type="spellEnd"/>
-      <w:proofErr w:type="gramEnd"/>
+        <w:t>avg_pages OUT FLOAT, avg_copies OUT FLOAT, no_shelves OUT INTEGER,</w:t>
+      </w:r>
       <w:r>
         <w:rPr>
           <w:sz w:val="18"/>
           <w:szCs w:val="18"/>
           <w:lang w:val="en-US"/>
         </w:rPr>
-        <w:t xml:space="preserve"> IN </w:t>
-      </w:r>
-      <w:proofErr w:type="spellStart"/>
+        <w:t xml:space="preserve"> </w:t>
+      </w:r>
       <w:r>
         <w:rPr>
           <w:sz w:val="18"/>
           <w:szCs w:val="18"/>
           <w:lang w:val="en-US"/>
         </w:rPr>
-        <w:t>Pessoa.nome_pessoa%type</w:t>
-      </w:r>
-      <w:proofErr w:type="spellEnd"/>
-      <w:r>
+        <w:t>occupation OUT FLOAT, avg_capacity OUT FLOAT)</w:t>
+      </w:r>
+    </w:p>
+    <w:p>
+      <w:pPr>
+        <w:ind w:firstLine="0"/>
+        <w:rPr>
+          <w:lang w:val="en-US"/>
+        </w:rPr>
+      </w:pPr>
+    </w:p>
+    <w:p>
+      <w:pPr>
+        <w:ind w:firstLine="0"/>
+      </w:pPr>
+      <w:r>
+        <w:rPr>
+          <w:lang w:val="en-US"/>
+        </w:rPr>
+        <w:tab/>
+      </w:r>
+      <w:r>
+        <w:rPr>
+          <w:i/>
+        </w:rPr>
+        <w:t>bookAndShelvesStats</w:t>
+      </w:r>
+      <w:r>
+        <w:t xml:space="preserve"> é um procedimento um pouco maior, mas nem por isso mais complex. </w:t>
+      </w:r>
+      <w:r>
+        <w:t>Este é responsável por devolve o número total de livros, o número máximo e mínimo de páginas, uma média do número de páginas dos livros e de cópias, o número de prateleiras, a ocupação e finalmente a média da capacidade da nossa biblioteca.</w:t>
+      </w:r>
+    </w:p>
+    <w:p>
+      <w:pPr>
+        <w:ind w:firstLine="0"/>
+      </w:pPr>
+    </w:p>
+    <w:p>
+      <w:pPr>
+        <w:pStyle w:val="Heading6"/>
+        <w:rPr>
+          <w:lang w:val="en-US"/>
+        </w:rPr>
+      </w:pPr>
+      <w:r>
+        <w:rPr>
+          <w:lang w:val="en-US"/>
+        </w:rPr>
+        <w:t>PROCEDURE requisitionsStats</w:t>
+      </w:r>
+    </w:p>
+    <w:p>
+      <w:pPr>
+        <w:ind w:firstLine="0"/>
         <w:rPr>
           <w:sz w:val="18"/>
           <w:szCs w:val="18"/>
           <w:lang w:val="en-US"/>
         </w:rPr>
-        <w:t xml:space="preserve">, </w:t>
-      </w:r>
-      <w:proofErr w:type="spellStart"/>
+      </w:pPr>
       <w:r>
         <w:rPr>
           <w:sz w:val="18"/>
           <w:szCs w:val="18"/>
           <w:lang w:val="en-US"/>
         </w:rPr>
-        <w:t>pmorada</w:t>
-      </w:r>
-      <w:proofErr w:type="spellEnd"/>
+        <w:t>(no_entries OUT INTEGER, on_going_reqs OUT INTEGER, finished_reqs OUT INTEGER,</w:t>
+      </w:r>
       <w:r>
         <w:rPr>
           <w:sz w:val="18"/>
           <w:szCs w:val="18"/>
           <w:lang w:val="en-US"/>
         </w:rPr>
-        <w:t xml:space="preserve"> IN </w:t>
-      </w:r>
-      <w:proofErr w:type="spellStart"/>
+        <w:t xml:space="preserve"> </w:t>
+      </w:r>
       <w:r>
         <w:rPr>
           <w:sz w:val="18"/>
           <w:szCs w:val="18"/>
           <w:lang w:val="en-US"/>
         </w:rPr>
-        <w:t>Pessoa.morada%type</w:t>
-      </w:r>
-      <w:proofErr w:type="spellEnd"/>
-      <w:r>
+        <w:t>no_faulty_reqs OUT INTEGER, avg_reqs_per_day OUT FLOAT, no_days_with_reqs OUT INTEGER)</w:t>
+      </w:r>
+    </w:p>
+    <w:p>
+      <w:pPr>
+        <w:ind w:firstLine="0"/>
         <w:rPr>
           <w:sz w:val="18"/>
           <w:szCs w:val="18"/>
           <w:lang w:val="en-US"/>
         </w:rPr>
-        <w:t xml:space="preserve">, </w:t>
-      </w:r>
-      <w:proofErr w:type="spellStart"/>
-      <w:r>
+      </w:pPr>
+    </w:p>
+    <w:p>
+      <w:r>
+        <w:t>Para obter informações estatísticas sobre as requesiç</w:t>
+      </w:r>
+      <w:r>
+        <w:t xml:space="preserve">ões, surge este procedimento. </w:t>
+      </w:r>
+      <w:r>
+        <w:t>Após ser executado é possível retirar a quantidade de empréstimos no sistema, empréstimos ainda não entregues, já entregues e em falta,  a média de empréstimos por dia e o número total de dias em que existiram empréstimos.</w:t>
+      </w:r>
+    </w:p>
+    <w:p/>
+    <w:p>
+      <w:pPr>
+        <w:pStyle w:val="Heading6"/>
+        <w:rPr>
+          <w:lang w:val="en-US"/>
+        </w:rPr>
+      </w:pPr>
+      <w:r>
+        <w:rPr>
+          <w:lang w:val="en-US"/>
+        </w:rPr>
+        <w:t>PROCEDURE authorsAndPublishersStats</w:t>
+      </w:r>
+    </w:p>
+    <w:p>
+      <w:pPr>
         <w:rPr>
           <w:sz w:val="18"/>
           <w:szCs w:val="18"/>
           <w:lang w:val="en-US"/>
         </w:rPr>
-        <w:t>pbi</w:t>
-      </w:r>
-      <w:proofErr w:type="spellEnd"/>
+      </w:pPr>
       <w:r>
         <w:rPr>
           <w:sz w:val="18"/>
           <w:szCs w:val="18"/>
           <w:lang w:val="en-US"/>
         </w:rPr>
-        <w:t xml:space="preserve"> IN NUMBER, </w:t>
-      </w:r>
-      <w:proofErr w:type="spellStart"/>
+        <w:t>(no_authors OUT INTEGER, avg_doc_per_author OUT FLOAT,</w:t>
+      </w:r>
       <w:r>
         <w:rPr>
           <w:sz w:val="18"/>
           <w:szCs w:val="18"/>
           <w:lang w:val="en-US"/>
         </w:rPr>
-        <w:t>varData</w:t>
-      </w:r>
-      <w:proofErr w:type="spellEnd"/>
+        <w:t xml:space="preserve"> </w:t>
+      </w:r>
       <w:r>
         <w:rPr>
           <w:sz w:val="18"/>
           <w:szCs w:val="18"/>
           <w:lang w:val="en-US"/>
         </w:rPr>
-        <w:t xml:space="preserve"> IN DATE ,</w:t>
-      </w:r>
-      <w:proofErr w:type="spellStart"/>
-      <w:r>
+        <w:t>no_publishers OUT INTEGER, avg_doc_per_publisher OUT FLOAT)</w:t>
+      </w:r>
+    </w:p>
+    <w:p>
+      <w:pPr>
         <w:rPr>
           <w:sz w:val="18"/>
           <w:szCs w:val="18"/>
           <w:lang w:val="en-US"/>
         </w:rPr>
-        <w:t>ptelefone</w:t>
-      </w:r>
-      <w:proofErr w:type="spellEnd"/>
-      <w:r>
+      </w:pPr>
+    </w:p>
+    <w:p>
+      <w:r>
+        <w:t>Por fim existe ainda este procedimento para obter informações sobre os autores e editoras. Após a sua execução será obtido o número de autores e de editoras no sistema, a média de documentos por autor e por editora.</w:t>
+      </w:r>
+    </w:p>
+    <w:p>
+      <w:pPr>
+        <w:pStyle w:val="Heading4"/>
+        <w:ind w:firstLine="707"/>
+      </w:pPr>
+      <w:r>
+        <w:t>Functions</w:t>
+      </w:r>
+    </w:p>
+    <w:p>
+      <w:pPr>
+        <w:pStyle w:val="Heading5"/>
+        <w:ind w:left="707"/>
+      </w:pPr>
+      <w:r>
+        <w:t>getEditora</w:t>
+      </w:r>
+    </w:p>
+    <w:p>
+      <w:pPr>
+        <w:jc w:val="both"/>
+      </w:pPr>
+      <w:r>
+        <w:t>Esta função tem como objectivo a devolução do ID_EDITORA para uma dada editora com o nome que é fornecido como parâmetro de entrada. Em caso de não encontrar devolve  -1.</w:t>
+      </w:r>
+    </w:p>
+    <w:p>
+      <w:pPr>
+        <w:pStyle w:val="Heading5"/>
+        <w:ind w:left="707"/>
+      </w:pPr>
+      <w:r>
+        <w:t>getPrateleira</w:t>
+      </w:r>
+    </w:p>
+    <w:p>
+      <w:pPr>
+        <w:jc w:val="both"/>
+      </w:pPr>
+      <w:r>
+        <w:t>À semelhança da função anterior, esta tem como objectivo a devolução do ID_</w:t>
+      </w:r>
+      <w:r>
+        <w:t xml:space="preserve"> ID_PRATELEIRA</w:t>
+      </w:r>
+      <w:r>
+        <w:t>para uma dada prateleira cujo género é igual ao fornecido como parâmetro de entrada. Em caso de não encontrar devolve  -1.</w:t>
+      </w:r>
+    </w:p>
+    <w:p>
+      <w:pPr>
+        <w:jc w:val="both"/>
+      </w:pPr>
+    </w:p>
+    <w:p>
+      <w:pPr>
+        <w:pStyle w:val="Heading4"/>
+      </w:pPr>
+      <w:r>
+        <w:t>Triggers</w:t>
+      </w:r>
+    </w:p>
+    <w:p>
+      <w:pPr>
+        <w:jc w:val="both"/>
+      </w:pPr>
+    </w:p>
+    <w:p>
+      <w:pPr>
+        <w:pStyle w:val="Heading5"/>
+        <w:rPr>
+          <w:lang w:val="en-US"/>
+        </w:rPr>
+      </w:pPr>
+      <w:r>
+        <w:rPr>
+          <w:lang w:val="en-US"/>
+        </w:rPr>
+        <w:t xml:space="preserve">TRIGGER checkShelf </w:t>
+      </w:r>
+    </w:p>
+    <w:p>
+      <w:pPr>
+        <w:jc w:val="both"/>
         <w:rPr>
           <w:sz w:val="18"/>
           <w:szCs w:val="18"/>
           <w:lang w:val="en-US"/>
         </w:rPr>
-        <w:t xml:space="preserve"> IN NUMBER, email IN </w:t>
-      </w:r>
-      <w:proofErr w:type="spellStart"/>
+      </w:pPr>
       <w:r>
         <w:rPr>
           <w:sz w:val="18"/>
           <w:szCs w:val="18"/>
           <w:lang w:val="en-US"/>
         </w:rPr>
-        <w:t>Pessoa.e_mail%type</w:t>
-      </w:r>
-      <w:proofErr w:type="spellEnd"/>
-      <w:r>
-        <w:rPr>
-          <w:sz w:val="18"/>
-          <w:szCs w:val="18"/>
-          <w:lang w:val="en-US"/>
+        <w:t>AFTER UPDATE OF TOTAL ON PUBLICACAO FOR EACH ROW WHEN (new.total != old.total)</w:t>
+      </w:r>
+    </w:p>
+    <w:p>
+      <w:pPr>
+        <w:jc w:val="both"/>
+        <w:rPr>
+          <w:lang w:val="en-US"/>
+        </w:rPr>
+      </w:pPr>
+    </w:p>
+    <w:p>
+      <w:pPr>
+        <w:jc w:val="both"/>
+      </w:pPr>
+      <w:r>
+        <w:t>Na construção da nossa livraria, apenas foi criado um trigger</w:t>
+      </w:r>
+      <w:r>
+        <w:rPr>
+          <w:i/>
         </w:rPr>
         <w:t xml:space="preserve">, </w:t>
       </w:r>
-      <w:proofErr w:type="spellStart"/>
-      <w:r>
-        <w:rPr>
-          <w:sz w:val="18"/>
-          <w:szCs w:val="18"/>
-          <w:lang w:val="en-US"/>
-        </w:rPr>
-        <w:t>returnValue</w:t>
-      </w:r>
-      <w:proofErr w:type="spellEnd"/>
-      <w:r>
-        <w:rPr>
-          <w:sz w:val="18"/>
-          <w:szCs w:val="18"/>
-          <w:lang w:val="en-US"/>
-        </w:rPr>
-        <w:t xml:space="preserve"> OUT INTEGER) </w:t>
-      </w:r>
-    </w:p>
-    <w:p>
-      <w:pPr>
-        <w:pStyle w:val="Heading5"/>
-        <w:rPr>
-          <w:lang w:val="en-US"/>
-        </w:rPr>
-      </w:pPr>
-      <w:r>
-        <w:rPr>
-          <w:lang w:val="en-US"/>
-        </w:rPr>
-        <w:t xml:space="preserve">PROCEDURE </w:t>
-      </w:r>
-      <w:proofErr w:type="spellStart"/>
-      <w:r>
-        <w:rPr>
-          <w:lang w:val="en-US"/>
-        </w:rPr>
-        <w:t>updateEmployee</w:t>
-      </w:r>
-      <w:proofErr w:type="spellEnd"/>
-    </w:p>
-    <w:p>
-      <w:pPr>
-        <w:rPr>
-          <w:sz w:val="18"/>
-          <w:szCs w:val="18"/>
-          <w:lang w:val="en-US"/>
-        </w:rPr>
-      </w:pPr>
-      <w:r>
-        <w:rPr>
-          <w:sz w:val="18"/>
-          <w:szCs w:val="18"/>
-          <w:lang w:val="en-US"/>
-        </w:rPr>
-        <w:t>(</w:t>
-      </w:r>
-      <w:proofErr w:type="spellStart"/>
-      <w:proofErr w:type="gramStart"/>
-      <w:r>
-        <w:rPr>
-          <w:sz w:val="18"/>
-          <w:szCs w:val="18"/>
-          <w:lang w:val="en-US"/>
-        </w:rPr>
-        <w:t>nomePessoa</w:t>
-      </w:r>
-      <w:proofErr w:type="spellEnd"/>
-      <w:proofErr w:type="gramEnd"/>
-      <w:r>
-        <w:rPr>
-          <w:sz w:val="18"/>
-          <w:szCs w:val="18"/>
-          <w:lang w:val="en-US"/>
-        </w:rPr>
-        <w:t xml:space="preserve"> IN </w:t>
-      </w:r>
-      <w:proofErr w:type="spellStart"/>
-      <w:r>
-        <w:rPr>
-          <w:sz w:val="18"/>
-          <w:szCs w:val="18"/>
-          <w:lang w:val="en-US"/>
-        </w:rPr>
-        <w:t>Pessoa.nome_pessoa%type</w:t>
-      </w:r>
-      <w:proofErr w:type="spellEnd"/>
-      <w:r>
-        <w:rPr>
-          <w:sz w:val="18"/>
-          <w:szCs w:val="18"/>
-          <w:lang w:val="en-US"/>
-        </w:rPr>
-        <w:t xml:space="preserve">, </w:t>
-      </w:r>
-      <w:proofErr w:type="spellStart"/>
-      <w:r>
-        <w:rPr>
-          <w:sz w:val="18"/>
-          <w:szCs w:val="18"/>
-          <w:lang w:val="en-US"/>
-        </w:rPr>
-        <w:t>pmorada</w:t>
-      </w:r>
-      <w:proofErr w:type="spellEnd"/>
-      <w:r>
-        <w:rPr>
-          <w:sz w:val="18"/>
-          <w:szCs w:val="18"/>
-          <w:lang w:val="en-US"/>
-        </w:rPr>
-        <w:t xml:space="preserve"> IN </w:t>
-      </w:r>
-      <w:proofErr w:type="spellStart"/>
-      <w:r>
-        <w:rPr>
-          <w:sz w:val="18"/>
-          <w:szCs w:val="18"/>
-          <w:lang w:val="en-US"/>
-        </w:rPr>
-        <w:t>Pessoa.morada%type</w:t>
-      </w:r>
-      <w:proofErr w:type="spellEnd"/>
-      <w:r>
-        <w:rPr>
-          <w:sz w:val="18"/>
-          <w:szCs w:val="18"/>
-          <w:lang w:val="en-US"/>
-        </w:rPr>
-        <w:t xml:space="preserve">, </w:t>
-      </w:r>
-      <w:proofErr w:type="spellStart"/>
-      <w:r>
-        <w:rPr>
-          <w:sz w:val="18"/>
-          <w:szCs w:val="18"/>
-          <w:lang w:val="en-US"/>
-        </w:rPr>
-        <w:t>pbi</w:t>
-      </w:r>
-      <w:proofErr w:type="spellEnd"/>
-      <w:r>
-        <w:rPr>
-          <w:sz w:val="18"/>
-          <w:szCs w:val="18"/>
-          <w:lang w:val="en-US"/>
-        </w:rPr>
-        <w:t xml:space="preserve"> IN NUMBER, </w:t>
-      </w:r>
-      <w:proofErr w:type="spellStart"/>
-      <w:r>
-        <w:rPr>
-          <w:sz w:val="18"/>
-          <w:szCs w:val="18"/>
-          <w:lang w:val="en-US"/>
-        </w:rPr>
-        <w:t>varData</w:t>
-      </w:r>
-      <w:proofErr w:type="spellEnd"/>
-      <w:r>
-        <w:rPr>
-          <w:sz w:val="18"/>
-          <w:szCs w:val="18"/>
-          <w:lang w:val="en-US"/>
-        </w:rPr>
-        <w:t xml:space="preserve"> IN DATE ,</w:t>
-      </w:r>
-      <w:proofErr w:type="spellStart"/>
-      <w:r>
-        <w:rPr>
-          <w:sz w:val="18"/>
-          <w:szCs w:val="18"/>
-          <w:lang w:val="en-US"/>
-        </w:rPr>
-        <w:t>ptelefone</w:t>
-      </w:r>
-      <w:proofErr w:type="spellEnd"/>
-      <w:r>
-        <w:rPr>
-          <w:sz w:val="18"/>
-          <w:szCs w:val="18"/>
-          <w:lang w:val="en-US"/>
-        </w:rPr>
-        <w:t xml:space="preserve"> IN NUMBER, email IN </w:t>
-      </w:r>
-      <w:proofErr w:type="spellStart"/>
-      <w:r>
-        <w:rPr>
-          <w:sz w:val="18"/>
-          <w:szCs w:val="18"/>
-          <w:lang w:val="en-US"/>
-        </w:rPr>
-        <w:t>Pessoa.e_mail%type</w:t>
-      </w:r>
-      <w:proofErr w:type="spellEnd"/>
-      <w:r>
-        <w:rPr>
-          <w:sz w:val="18"/>
-          <w:szCs w:val="18"/>
-          <w:lang w:val="en-US"/>
-        </w:rPr>
-        <w:t xml:space="preserve">, </w:t>
-      </w:r>
-      <w:proofErr w:type="spellStart"/>
-      <w:r>
-        <w:rPr>
-          <w:sz w:val="18"/>
-          <w:szCs w:val="18"/>
-          <w:lang w:val="en-US"/>
-        </w:rPr>
-        <w:t>returnValue</w:t>
-      </w:r>
-      <w:proofErr w:type="spellEnd"/>
-      <w:r>
-        <w:rPr>
-          <w:sz w:val="18"/>
-          <w:szCs w:val="18"/>
-          <w:lang w:val="en-US"/>
-        </w:rPr>
-        <w:t xml:space="preserve"> OUT INTEGER)</w:t>
-      </w:r>
-    </w:p>
-    <w:p>
-      <w:pPr>
-        <w:rPr>
-          <w:lang w:val="en-US"/>
-        </w:rPr>
-      </w:pPr>
-    </w:p>
-    <w:p>
-      <w:pPr>
-        <w:jc w:val="both"/>
-      </w:pPr>
-      <w:r>
-        <w:t>Os procedimentos apresentados são bastante id</w:t>
-      </w:r>
-      <w:r>
-        <w:t xml:space="preserve">ênticos entre si e são também idênticos aos respectivos procedimentos acima descritos para adicionar funcionários e leitores. </w:t>
-      </w:r>
-      <w:r>
-        <w:t xml:space="preserve">O funcionamento destes passo por simplesmente verificar se existe a pessoa através do número de BI e fazer o update aos campos respectivos. </w:t>
-      </w:r>
-      <w:r>
-        <w:t>Apesar da sua semelhança existem pequenas diferenças no que toca a valores de retorno e nos parâmetros. Começando por estes últimos, no caso dos funcionários estes necessitam de um parâmetro extra para receber um possível alteração de password. Relativamente aos valores de retorno, devolvem -1 se não tiverem sido encontradas pessoas com o ID fornecido ao levantarem a excepção NO_DATA_FOUND e devolvem -2 se surgirem outros imprevistos.</w:t>
-      </w:r>
-    </w:p>
-    <w:p>
-      <w:pPr>
-        <w:pStyle w:val="Heading5"/>
-        <w:rPr>
-          <w:lang w:val="en-US"/>
-        </w:rPr>
-      </w:pPr>
-      <w:r>
-        <w:rPr>
-          <w:lang w:val="en-US"/>
-        </w:rPr>
-        <w:t xml:space="preserve">PROCEDURE </w:t>
-      </w:r>
-      <w:proofErr w:type="spellStart"/>
-      <w:r>
-        <w:rPr>
-          <w:lang w:val="en-US"/>
-        </w:rPr>
-        <w:t>fireEmployee</w:t>
-      </w:r>
-      <w:proofErr w:type="spellEnd"/>
-    </w:p>
-    <w:p>
-      <w:pPr>
-        <w:jc w:val="both"/>
-        <w:rPr>
-          <w:sz w:val="18"/>
-          <w:szCs w:val="18"/>
-          <w:lang w:val="en-US"/>
-        </w:rPr>
-      </w:pPr>
-      <w:r>
-        <w:rPr>
-          <w:sz w:val="18"/>
-          <w:szCs w:val="18"/>
-          <w:lang w:val="en-US"/>
-        </w:rPr>
-        <w:t>(</w:t>
-      </w:r>
-      <w:proofErr w:type="spellStart"/>
-      <w:proofErr w:type="gramStart"/>
-      <w:r>
-        <w:rPr>
-          <w:sz w:val="18"/>
-          <w:szCs w:val="18"/>
-          <w:lang w:val="en-US"/>
-        </w:rPr>
-        <w:t>biFuncionario</w:t>
-      </w:r>
-      <w:proofErr w:type="spellEnd"/>
-      <w:proofErr w:type="gramEnd"/>
-      <w:r>
-        <w:rPr>
-          <w:sz w:val="18"/>
-          <w:szCs w:val="18"/>
-          <w:lang w:val="en-US"/>
-        </w:rPr>
-        <w:t xml:space="preserve"> IN </w:t>
-      </w:r>
-      <w:proofErr w:type="spellStart"/>
-      <w:r>
-        <w:rPr>
-          <w:sz w:val="18"/>
-          <w:szCs w:val="18"/>
-          <w:lang w:val="en-US"/>
-        </w:rPr>
-        <w:t>Pessoa.id_pessoa%type</w:t>
-      </w:r>
-      <w:proofErr w:type="spellEnd"/>
-      <w:r>
-        <w:rPr>
-          <w:sz w:val="18"/>
-          <w:szCs w:val="18"/>
-          <w:lang w:val="en-US"/>
-        </w:rPr>
-        <w:t xml:space="preserve">, </w:t>
-      </w:r>
-      <w:proofErr w:type="spellStart"/>
-      <w:r>
-        <w:rPr>
-          <w:sz w:val="18"/>
-          <w:szCs w:val="18"/>
-          <w:lang w:val="en-US"/>
-        </w:rPr>
-        <w:t>retVal</w:t>
-      </w:r>
-      <w:proofErr w:type="spellEnd"/>
-      <w:r>
-        <w:rPr>
-          <w:sz w:val="18"/>
-          <w:szCs w:val="18"/>
-          <w:lang w:val="en-US"/>
-        </w:rPr>
-        <w:t xml:space="preserve"> OUT INTEGER)</w:t>
-      </w:r>
-    </w:p>
-    <w:p>
-      <w:pPr>
-        <w:jc w:val="both"/>
-      </w:pPr>
+      <w:r>
+        <w:t xml:space="preserve">dado que a complexidade do sistema não exige mais. Por definição um </w:t>
+      </w:r>
+      <w:r>
+        <w:rPr>
+          <w:i/>
+        </w:rPr>
+        <w:t>trigger</w:t>
+      </w:r>
+      <w:r>
+        <w:t xml:space="preserve"> é a última linha defensiva de uma base dados. Neste caso passa-se o mesmo. Quando é feito um </w:t>
+      </w:r>
+      <w:r>
+        <w:rPr>
+          <w:i/>
+        </w:rPr>
+        <w:t>update</w:t>
+      </w:r>
+      <w:r>
+        <w:t xml:space="preserve"> no campo total </w:t>
+      </w:r>
       <w:r>
         <w:lastRenderedPageBreak/>
-        <w:t xml:space="preserve">Para finalizar os procedimentos que operatam directamente sobre a entidade </w:t>
+        <w:t xml:space="preserve">da tabela </w:t>
       </w:r>
       <w:r>
         <w:rPr>
           <w:i/>
         </w:rPr>
-        <w:t>pessoa</w:t>
-      </w:r>
-      <w:r>
-        <w:t xml:space="preserve"> (Funcionário e Leitor), existe </w:t>
-      </w:r>
-      <w:r>
-        <w:t xml:space="preserve">ainda um procedimento responsável pelo despedimento dos empregados. </w:t>
-      </w:r>
-      <w:r>
-        <w:t xml:space="preserve">Um despedimento na verdade, é o funcionário possuir uma data de saída. Desta forma, o procedimento começa por verificar novamente se existe um funcionário com aquele ID. Se não existir é levantada uma excepção </w:t>
+        <w:t>PUBLICACAO,</w:t>
+      </w:r>
+      <w:r>
+        <w:t xml:space="preserve"> e o novo campo é maior que o anterior, então significa que foram adicionadas novas cópias a um determinado livro que já existia numa determinada prateleira. Nesta caso, surge então um possível problema. Se a prateleira não tiver espaço suficiente para a nova remessa de livros de forma a que todos os livros iguais fiquem no mesmo local, então é necessário procurar uma prateleira disponível, ou se não existir, criar uma nova</w:t>
+      </w:r>
+      <w:r>
+        <w:t xml:space="preserve"> e</w:t>
+      </w:r>
+      <w:r>
+        <w:t xml:space="preserve"> mover todos os livros para esse novo local. Este é o papel do nosso trigger </w:t>
       </w:r>
       <w:r>
         <w:rPr>
           <w:i/>
         </w:rPr>
-        <w:t>NO_DATA_FOUND</w:t>
-      </w:r>
-      <w:r>
-        <w:t xml:space="preserve"> e é devolvido -1. Caso existe mas a data de saída do funcionário não se encontrar vazia, então significa que este já foi despedido e como tá devolve -3. Por fim o procedimento devolve -2 para reportar outro tipo de erros.</w:t>
-      </w:r>
-    </w:p>
-    <w:p>
-      <w:pPr>
-        <w:jc w:val="both"/>
-      </w:pPr>
-    </w:p>
-    <w:p>
-      <w:pPr>
-        <w:jc w:val="both"/>
-      </w:pPr>
-      <w:r>
-        <w:t>Finda a análise dos procedimentos directamente relacionados com a entidade Pessoa, passemos então aos documentos.</w:t>
-      </w:r>
-    </w:p>
-    <w:p>
-      <w:pPr>
-        <w:pStyle w:val="Heading5"/>
-        <w:rPr>
-          <w:lang w:val="en-US"/>
-        </w:rPr>
-      </w:pPr>
-      <w:r>
-        <w:rPr>
-          <w:lang w:val="en-US"/>
-        </w:rPr>
-        <w:t xml:space="preserve">PROCEDURE </w:t>
-      </w:r>
-      <w:proofErr w:type="spellStart"/>
-      <w:r>
-        <w:rPr>
-          <w:lang w:val="en-US"/>
-        </w:rPr>
-        <w:t>addDocument</w:t>
-      </w:r>
-      <w:proofErr w:type="spellEnd"/>
-      <w:r>
-        <w:rPr>
-          <w:lang w:val="en-US"/>
-        </w:rPr>
-        <w:t xml:space="preserve"> </w:t>
-      </w:r>
-    </w:p>
-    <w:p>
-      <w:pPr>
-        <w:jc w:val="both"/>
-        <w:rPr>
-          <w:sz w:val="18"/>
-          <w:szCs w:val="18"/>
-          <w:lang w:val="en-US"/>
-        </w:rPr>
-      </w:pPr>
-      <w:r>
-        <w:rPr>
-          <w:sz w:val="18"/>
-          <w:szCs w:val="18"/>
-          <w:lang w:val="en-US"/>
-        </w:rPr>
-        <w:t xml:space="preserve">( </w:t>
-      </w:r>
-      <w:proofErr w:type="spellStart"/>
-      <w:r>
-        <w:rPr>
-          <w:sz w:val="18"/>
-          <w:szCs w:val="18"/>
-          <w:lang w:val="en-US"/>
-        </w:rPr>
-        <w:t>Aut</w:t>
-      </w:r>
-      <w:proofErr w:type="spellEnd"/>
-      <w:r>
-        <w:rPr>
-          <w:sz w:val="18"/>
-          <w:szCs w:val="18"/>
-          <w:lang w:val="en-US"/>
-        </w:rPr>
-        <w:t xml:space="preserve"> IN </w:t>
-      </w:r>
-      <w:proofErr w:type="spellStart"/>
-      <w:r>
-        <w:rPr>
-          <w:sz w:val="18"/>
-          <w:szCs w:val="18"/>
-          <w:lang w:val="en-US"/>
-        </w:rPr>
-        <w:t>AUTOR.NOME_AUTOR%type</w:t>
-      </w:r>
-      <w:proofErr w:type="spellEnd"/>
-      <w:r>
-        <w:rPr>
-          <w:sz w:val="18"/>
-          <w:szCs w:val="18"/>
-          <w:lang w:val="en-US"/>
-        </w:rPr>
-        <w:t xml:space="preserve">, Edi IN </w:t>
-      </w:r>
-      <w:proofErr w:type="spellStart"/>
-      <w:r>
-        <w:rPr>
-          <w:sz w:val="18"/>
-          <w:szCs w:val="18"/>
-          <w:lang w:val="en-US"/>
-        </w:rPr>
-        <w:t>EDITORA.NOME_EDITORA%type</w:t>
-      </w:r>
-      <w:proofErr w:type="spellEnd"/>
-      <w:r>
-        <w:rPr>
-          <w:sz w:val="18"/>
-          <w:szCs w:val="18"/>
-          <w:lang w:val="en-US"/>
-        </w:rPr>
-        <w:t>,</w:t>
-      </w:r>
-      <w:r>
-        <w:rPr>
-          <w:sz w:val="18"/>
-          <w:szCs w:val="18"/>
-          <w:lang w:val="en-US"/>
-        </w:rPr>
-        <w:t xml:space="preserve"> </w:t>
-      </w:r>
-      <w:r>
-        <w:rPr>
-          <w:sz w:val="18"/>
-          <w:szCs w:val="18"/>
-          <w:lang w:val="en-US"/>
-        </w:rPr>
-        <w:t xml:space="preserve">gen IN </w:t>
-      </w:r>
-      <w:proofErr w:type="spellStart"/>
-      <w:r>
-        <w:rPr>
-          <w:sz w:val="18"/>
-          <w:szCs w:val="18"/>
-          <w:lang w:val="en-US"/>
-        </w:rPr>
-        <w:t>PRATELEIRA.GENERO%type</w:t>
-      </w:r>
-      <w:proofErr w:type="spellEnd"/>
-      <w:r>
-        <w:rPr>
-          <w:sz w:val="18"/>
-          <w:szCs w:val="18"/>
-          <w:lang w:val="en-US"/>
-        </w:rPr>
-        <w:t>,</w:t>
-      </w:r>
-      <w:r>
-        <w:rPr>
-          <w:sz w:val="18"/>
-          <w:szCs w:val="18"/>
-          <w:lang w:val="en-US"/>
-        </w:rPr>
-        <w:t xml:space="preserve"> </w:t>
-      </w:r>
-      <w:r>
-        <w:rPr>
-          <w:sz w:val="18"/>
-          <w:szCs w:val="18"/>
-          <w:lang w:val="en-US"/>
-        </w:rPr>
-        <w:t xml:space="preserve">pages IN </w:t>
-      </w:r>
-      <w:proofErr w:type="spellStart"/>
-      <w:r>
-        <w:rPr>
-          <w:sz w:val="18"/>
-          <w:szCs w:val="18"/>
-          <w:lang w:val="en-US"/>
-        </w:rPr>
-        <w:t>PUBLICACAO.PAGINAS%type</w:t>
-      </w:r>
-      <w:proofErr w:type="spellEnd"/>
-      <w:r>
-        <w:rPr>
-          <w:sz w:val="18"/>
-          <w:szCs w:val="18"/>
-          <w:lang w:val="en-US"/>
-        </w:rPr>
-        <w:t>,</w:t>
-      </w:r>
-      <w:r>
-        <w:rPr>
-          <w:sz w:val="18"/>
-          <w:szCs w:val="18"/>
-          <w:lang w:val="en-US"/>
-        </w:rPr>
-        <w:t xml:space="preserve"> </w:t>
-      </w:r>
-      <w:proofErr w:type="spellStart"/>
-      <w:r>
-        <w:rPr>
-          <w:sz w:val="18"/>
-          <w:szCs w:val="18"/>
-          <w:lang w:val="en-US"/>
-        </w:rPr>
-        <w:t>descri</w:t>
-      </w:r>
-      <w:proofErr w:type="spellEnd"/>
-      <w:r>
-        <w:rPr>
-          <w:sz w:val="18"/>
-          <w:szCs w:val="18"/>
-          <w:lang w:val="en-US"/>
-        </w:rPr>
-        <w:t xml:space="preserve"> IN </w:t>
-      </w:r>
-      <w:proofErr w:type="spellStart"/>
-      <w:r>
-        <w:rPr>
-          <w:sz w:val="18"/>
-          <w:szCs w:val="18"/>
-          <w:lang w:val="en-US"/>
-        </w:rPr>
-        <w:t>PUBLICACAO.DESCRICAO%type</w:t>
-      </w:r>
-      <w:proofErr w:type="spellEnd"/>
-      <w:r>
-        <w:rPr>
-          <w:sz w:val="18"/>
-          <w:szCs w:val="18"/>
-          <w:lang w:val="en-US"/>
-        </w:rPr>
-        <w:t>,</w:t>
-      </w:r>
-      <w:r>
-        <w:rPr>
-          <w:sz w:val="18"/>
-          <w:szCs w:val="18"/>
-          <w:lang w:val="en-US"/>
-        </w:rPr>
-        <w:t xml:space="preserve"> </w:t>
-      </w:r>
-      <w:r>
-        <w:rPr>
-          <w:sz w:val="18"/>
-          <w:szCs w:val="18"/>
-          <w:lang w:val="en-US"/>
-        </w:rPr>
-        <w:tab/>
-      </w:r>
-      <w:proofErr w:type="spellStart"/>
-      <w:r>
-        <w:rPr>
-          <w:sz w:val="18"/>
-          <w:szCs w:val="18"/>
-          <w:lang w:val="en-US"/>
-        </w:rPr>
-        <w:t>varData</w:t>
-      </w:r>
-      <w:proofErr w:type="spellEnd"/>
-      <w:r>
-        <w:rPr>
-          <w:sz w:val="18"/>
-          <w:szCs w:val="18"/>
-          <w:lang w:val="en-US"/>
-        </w:rPr>
-        <w:t xml:space="preserve"> IN </w:t>
-      </w:r>
-      <w:proofErr w:type="spellStart"/>
-      <w:r>
-        <w:rPr>
-          <w:sz w:val="18"/>
-          <w:szCs w:val="18"/>
-          <w:lang w:val="en-US"/>
-        </w:rPr>
-        <w:t>PUBLICACAO.DATA%type</w:t>
-      </w:r>
-      <w:proofErr w:type="spellEnd"/>
-      <w:r>
-        <w:rPr>
-          <w:sz w:val="18"/>
-          <w:szCs w:val="18"/>
-          <w:lang w:val="en-US"/>
-        </w:rPr>
-        <w:t xml:space="preserve">, </w:t>
-      </w:r>
-      <w:proofErr w:type="spellStart"/>
-      <w:r>
-        <w:rPr>
-          <w:sz w:val="18"/>
-          <w:szCs w:val="18"/>
-          <w:lang w:val="en-US"/>
-        </w:rPr>
-        <w:t>nome</w:t>
-      </w:r>
-      <w:proofErr w:type="spellEnd"/>
-      <w:r>
-        <w:rPr>
-          <w:sz w:val="18"/>
-          <w:szCs w:val="18"/>
-          <w:lang w:val="en-US"/>
-        </w:rPr>
-        <w:t xml:space="preserve"> IN </w:t>
-      </w:r>
-      <w:proofErr w:type="spellStart"/>
-      <w:r>
-        <w:rPr>
-          <w:sz w:val="18"/>
-          <w:szCs w:val="18"/>
-          <w:lang w:val="en-US"/>
-        </w:rPr>
-        <w:t>PUBLICACAO.NOME_DOC%type</w:t>
-      </w:r>
-      <w:proofErr w:type="spellEnd"/>
-      <w:r>
-        <w:rPr>
-          <w:sz w:val="18"/>
-          <w:szCs w:val="18"/>
-          <w:lang w:val="en-US"/>
-        </w:rPr>
-        <w:t xml:space="preserve">, total IN </w:t>
-      </w:r>
-      <w:proofErr w:type="spellStart"/>
-      <w:r>
-        <w:rPr>
-          <w:sz w:val="18"/>
-          <w:szCs w:val="18"/>
-          <w:lang w:val="en-US"/>
-        </w:rPr>
-        <w:t>PUBLICACAO.TOTAL%type</w:t>
-      </w:r>
-      <w:proofErr w:type="spellEnd"/>
-      <w:r>
-        <w:rPr>
-          <w:sz w:val="18"/>
-          <w:szCs w:val="18"/>
-          <w:lang w:val="en-US"/>
-        </w:rPr>
-        <w:t xml:space="preserve">, </w:t>
-      </w:r>
-      <w:proofErr w:type="spellStart"/>
-      <w:r>
-        <w:rPr>
-          <w:sz w:val="18"/>
-          <w:szCs w:val="18"/>
-          <w:lang w:val="en-US"/>
-        </w:rPr>
-        <w:t>retVal</w:t>
-      </w:r>
-      <w:proofErr w:type="spellEnd"/>
-      <w:r>
-        <w:rPr>
-          <w:sz w:val="18"/>
-          <w:szCs w:val="18"/>
-          <w:lang w:val="en-US"/>
-        </w:rPr>
-        <w:t xml:space="preserve"> OUT INTEGER)</w:t>
-      </w:r>
-    </w:p>
-    <w:p>
-      <w:pPr>
-        <w:jc w:val="both"/>
-        <w:rPr>
-          <w:sz w:val="18"/>
-          <w:szCs w:val="18"/>
-          <w:lang w:val="en-US"/>
-        </w:rPr>
-      </w:pPr>
-    </w:p>
-    <w:p>
-      <w:pPr>
-        <w:jc w:val="both"/>
-      </w:pPr>
-      <w:r>
-        <w:t xml:space="preserve">O procedimento responsável pelo adicionar de novos documentos </w:t>
-      </w:r>
-      <w:r>
-        <w:t>é algo complexo, razão pela qual iremos por partes.</w:t>
-      </w:r>
-    </w:p>
-    <w:p>
-      <w:pPr>
-        <w:jc w:val="both"/>
-      </w:pPr>
-      <w:r>
-        <w:t xml:space="preserve">Numa primeira fase, analisamos se o autor do documento introduzido já existe na nossa base de dados. Se por alguma razão esta pesquisa devolver mais do que um resultado, significa que algo de errado aconteceu na base de dados pois não podem existir autores com nomes iguais. Numa situação deste tipo é devolvido -1 pela variável de saída </w:t>
-      </w:r>
-      <w:r>
-        <w:rPr>
-          <w:i/>
-        </w:rPr>
-        <w:t>retVal.</w:t>
-      </w:r>
-      <w:r>
-        <w:t xml:space="preserve"> Se não existir nenhum autor, inserimos um novo com o nome fornecido por parâmetro e associamos-lhe um ID recorrendo à sequência </w:t>
-      </w:r>
-      <w:r>
-        <w:rPr>
-          <w:i/>
-        </w:rPr>
-        <w:t>seq_id_author</w:t>
+        <w:t>checkShelf</w:t>
       </w:r>
       <w:r>
         <w:t>.</w:t>
@@ -6620,710 +6761,22 @@
     </w:p>
     <w:p>
       <w:pPr>
-        <w:jc w:val="both"/>
-      </w:pPr>
-      <w:r>
-        <w:t xml:space="preserve">Tendo registado o autor passamos à segunda fase relativa ao armazenamento do documento. </w:t>
-      </w:r>
-      <w:r>
-        <w:t xml:space="preserve">Recorrendo à função </w:t>
-      </w:r>
-      <w:r>
-        <w:rPr>
-          <w:i/>
-        </w:rPr>
-        <w:t>getPrateleira</w:t>
-      </w:r>
-      <w:r>
-        <w:rPr>
-          <w:i/>
-        </w:rPr>
-        <w:t xml:space="preserve"> </w:t>
-      </w:r>
-      <w:r>
-        <w:t>é feita uma análise que nos indica se existem prateleiras para aquele género e com espaço suficiente contíguo para o número de cópias introduzidas. Se não existirem prateleiras, é criada uma nova prateleira com um tamanho mínimo de cem espaços ou então se ainda não for suficiente é criada uma prateleira especial com o número de cópias do documento mais um espaço de manobra de dez elementos. Estas novas prateleiras ficam associadas a um novo ID obtido pela sequência seq_id_shelf.</w:t>
-      </w:r>
-    </w:p>
-    <w:p>
-      <w:pPr>
-        <w:jc w:val="both"/>
-      </w:pPr>
-      <w:r>
-        <w:t xml:space="preserve">Após termos a questão do armazenamento e do autor tratadas é necessário verificar se a editora introduzida já existe. Para isso recorre-se à função </w:t>
-      </w:r>
-      <w:r>
-        <w:rPr>
-          <w:i/>
-        </w:rPr>
-        <w:t>getEditora</w:t>
-      </w:r>
-      <w:r>
-        <w:t xml:space="preserve">. Novamente, se a editora não existir procedemos da mesma forma que para o autor. Criamos uma nova associada também a um ID proveniente da sequência </w:t>
-      </w:r>
-      <w:r>
-        <w:rPr>
-          <w:i/>
-        </w:rPr>
-        <w:t>seq_id_publisher</w:t>
-      </w:r>
-      <w:r>
-        <w:t>.</w:t>
-      </w:r>
-    </w:p>
-    <w:p>
-      <w:pPr>
-        <w:jc w:val="both"/>
-      </w:pPr>
-      <w:r>
-        <w:t xml:space="preserve">Estando finalmente reunidos quase todos os elementos exigidos, é obtido um ID para associar ao documento da sequência </w:t>
-      </w:r>
-      <w:r>
-        <w:rPr>
-          <w:i/>
-        </w:rPr>
-        <w:t xml:space="preserve">seq_id_document, </w:t>
-      </w:r>
-      <w:r>
-        <w:t xml:space="preserve">e este é inserido na tabela PUBLICACAO e é feito o </w:t>
-      </w:r>
-      <w:r>
-        <w:rPr>
-          <w:i/>
-        </w:rPr>
-        <w:t>update</w:t>
-      </w:r>
-      <w:r>
-        <w:t xml:space="preserve"> à ocupação da prateleira obtida anteriormente.</w:t>
-      </w:r>
-    </w:p>
-    <w:p>
-      <w:pPr>
-        <w:jc w:val="both"/>
-      </w:pPr>
-      <w:r>
-        <w:t xml:space="preserve">Com a existência de várias inserções relativas aos documentos, editoras e prateleiras, existe a segurança de que é retornado também o valor -1 em caso de ser levantada a excepção </w:t>
-      </w:r>
-      <w:r>
-        <w:rPr>
-          <w:i/>
-        </w:rPr>
-        <w:t>DUP_VAL_ON_INDEX</w:t>
-      </w:r>
-      <w:r>
-        <w:t>, e -2 para os restantes erros.</w:t>
-      </w:r>
-    </w:p>
-    <w:p>
-      <w:pPr>
-        <w:jc w:val="both"/>
-      </w:pPr>
-    </w:p>
-    <w:p>
-      <w:pPr>
-        <w:pStyle w:val="Heading5"/>
-        <w:rPr>
-          <w:lang w:val="en-US"/>
-        </w:rPr>
-      </w:pPr>
-      <w:r>
-        <w:rPr>
-          <w:lang w:val="en-US"/>
-        </w:rPr>
-        <w:t xml:space="preserve">PROCEDURE </w:t>
-      </w:r>
-      <w:proofErr w:type="spellStart"/>
-      <w:r>
-        <w:rPr>
-          <w:lang w:val="en-US"/>
-        </w:rPr>
-        <w:t>addCopyDocument</w:t>
-      </w:r>
-      <w:proofErr w:type="spellEnd"/>
-    </w:p>
-    <w:p>
-      <w:pPr>
-        <w:jc w:val="both"/>
-        <w:rPr>
-          <w:sz w:val="18"/>
-          <w:szCs w:val="18"/>
-          <w:lang w:val="en-US"/>
-        </w:rPr>
-      </w:pPr>
-      <w:r>
-        <w:rPr>
-          <w:sz w:val="18"/>
-          <w:szCs w:val="18"/>
-          <w:lang w:val="en-US"/>
-        </w:rPr>
-        <w:t>(</w:t>
-      </w:r>
-      <w:proofErr w:type="spellStart"/>
-      <w:proofErr w:type="gramStart"/>
-      <w:r>
-        <w:rPr>
-          <w:sz w:val="18"/>
-          <w:szCs w:val="18"/>
-          <w:lang w:val="en-US"/>
-        </w:rPr>
-        <w:t>idDoc</w:t>
-      </w:r>
-      <w:proofErr w:type="spellEnd"/>
-      <w:proofErr w:type="gramEnd"/>
-      <w:r>
-        <w:rPr>
-          <w:sz w:val="18"/>
-          <w:szCs w:val="18"/>
-          <w:lang w:val="en-US"/>
-        </w:rPr>
-        <w:t xml:space="preserve"> IN </w:t>
-      </w:r>
-      <w:proofErr w:type="spellStart"/>
-      <w:r>
-        <w:rPr>
-          <w:sz w:val="18"/>
-          <w:szCs w:val="18"/>
-          <w:lang w:val="en-US"/>
-        </w:rPr>
-        <w:t>PUBLICACAO.ID_DOC%type</w:t>
-      </w:r>
-      <w:proofErr w:type="spellEnd"/>
-      <w:r>
-        <w:rPr>
-          <w:sz w:val="18"/>
-          <w:szCs w:val="18"/>
-          <w:lang w:val="en-US"/>
-        </w:rPr>
-        <w:t xml:space="preserve">, </w:t>
-      </w:r>
-      <w:proofErr w:type="spellStart"/>
-      <w:r>
-        <w:rPr>
-          <w:sz w:val="18"/>
-          <w:szCs w:val="18"/>
-          <w:lang w:val="en-US"/>
-        </w:rPr>
-        <w:t>novos</w:t>
-      </w:r>
-      <w:proofErr w:type="spellEnd"/>
-      <w:r>
-        <w:rPr>
-          <w:sz w:val="18"/>
-          <w:szCs w:val="18"/>
-          <w:lang w:val="en-US"/>
-        </w:rPr>
-        <w:t xml:space="preserve"> IN </w:t>
-      </w:r>
-      <w:proofErr w:type="spellStart"/>
-      <w:r>
-        <w:rPr>
-          <w:sz w:val="18"/>
-          <w:szCs w:val="18"/>
-          <w:lang w:val="en-US"/>
-        </w:rPr>
-        <w:t>PUBLICACAO.TOTAL%type</w:t>
-      </w:r>
-      <w:proofErr w:type="spellEnd"/>
-      <w:r>
-        <w:rPr>
-          <w:sz w:val="18"/>
-          <w:szCs w:val="18"/>
-          <w:lang w:val="en-US"/>
-        </w:rPr>
-        <w:t xml:space="preserve">, </w:t>
-      </w:r>
-      <w:proofErr w:type="spellStart"/>
-      <w:r>
-        <w:rPr>
-          <w:sz w:val="18"/>
-          <w:szCs w:val="18"/>
-          <w:lang w:val="en-US"/>
-        </w:rPr>
-        <w:t>retVal</w:t>
-      </w:r>
-      <w:proofErr w:type="spellEnd"/>
-      <w:r>
-        <w:rPr>
-          <w:sz w:val="18"/>
-          <w:szCs w:val="18"/>
-          <w:lang w:val="en-US"/>
-        </w:rPr>
-        <w:t xml:space="preserve"> OUT NUMBER)</w:t>
-      </w:r>
-    </w:p>
-    <w:p>
-      <w:r>
-        <w:lastRenderedPageBreak/>
-        <w:t xml:space="preserve">Numa biblioteca, é normal que determinados livros sejam requesitados mais frequentemente. </w:t>
-      </w:r>
-      <w:r>
-        <w:t xml:space="preserve">Como tal, poderá ser necessário reforçar o seu </w:t>
-      </w:r>
-      <w:r>
-        <w:rPr>
-          <w:i/>
-        </w:rPr>
-        <w:t>stock</w:t>
-      </w:r>
-      <w:r>
-        <w:t xml:space="preserve">. É neste âmbito que surge o procedimento responsável por adicionar cópias. Embora este seja extretamente simples, o procedimento está seguro pelo </w:t>
-      </w:r>
-      <w:r>
-        <w:rPr>
-          <w:i/>
-        </w:rPr>
-        <w:t>trigger</w:t>
-      </w:r>
-      <w:r>
-        <w:t xml:space="preserve"> </w:t>
-      </w:r>
-      <w:r>
-        <w:rPr>
-          <w:i/>
-        </w:rPr>
-        <w:t>checkShelfs</w:t>
-      </w:r>
-      <w:r>
-        <w:t xml:space="preserve"> responsável pela organização das prateleiras. Desta forma, este procedimento é apenas responsável por fazer o update das quantidades totais e disponíveis da tabela PUBLICACAO, de acordo o número de cópias passadas como parâmetro.</w:t>
-      </w:r>
-    </w:p>
-    <w:p>
-      <w:r>
-        <w:t xml:space="preserve">Em caso de as cópias não corresponderem a nenhum livro existente na base de dados ocorre a excepção </w:t>
-      </w:r>
-      <w:r>
-        <w:rPr>
-          <w:i/>
-        </w:rPr>
-        <w:t>NO_DATA_FOUND</w:t>
-      </w:r>
-      <w:r>
-        <w:t xml:space="preserve"> e é devolvido o valor -1. Para outros erros é devolvido -2 e em caso de sucesso 0.</w:t>
+        <w:pStyle w:val="Heading4"/>
+      </w:pPr>
+      <w:r>
+        <w:t>Diagramas de classes</w:t>
       </w:r>
     </w:p>
     <w:p/>
     <w:p>
       <w:pPr>
-        <w:pStyle w:val="Heading5"/>
-        <w:rPr>
-          <w:lang w:val="en-US"/>
-        </w:rPr>
-      </w:pPr>
-      <w:r>
-        <w:rPr>
-          <w:lang w:val="en-US"/>
-        </w:rPr>
-        <w:t xml:space="preserve">PROCEDURE </w:t>
-      </w:r>
-      <w:proofErr w:type="spellStart"/>
-      <w:r>
-        <w:rPr>
-          <w:lang w:val="en-US"/>
-        </w:rPr>
-        <w:t>removeCopyDocument</w:t>
-      </w:r>
-      <w:proofErr w:type="spellEnd"/>
-    </w:p>
-    <w:p>
-      <w:pPr>
-        <w:rPr>
-          <w:sz w:val="18"/>
-          <w:szCs w:val="18"/>
-          <w:lang w:val="en-US"/>
-        </w:rPr>
-      </w:pPr>
-      <w:r>
-        <w:rPr>
-          <w:sz w:val="18"/>
-          <w:szCs w:val="18"/>
-          <w:lang w:val="en-US"/>
-        </w:rPr>
-        <w:t>(</w:t>
-      </w:r>
-      <w:proofErr w:type="spellStart"/>
-      <w:proofErr w:type="gramStart"/>
-      <w:r>
-        <w:rPr>
-          <w:sz w:val="18"/>
-          <w:szCs w:val="18"/>
-          <w:lang w:val="en-US"/>
-        </w:rPr>
-        <w:t>idDoc</w:t>
-      </w:r>
-      <w:proofErr w:type="spellEnd"/>
-      <w:proofErr w:type="gramEnd"/>
-      <w:r>
-        <w:rPr>
-          <w:sz w:val="18"/>
-          <w:szCs w:val="18"/>
-          <w:lang w:val="en-US"/>
-        </w:rPr>
-        <w:t xml:space="preserve"> IN </w:t>
-      </w:r>
-      <w:proofErr w:type="spellStart"/>
-      <w:r>
-        <w:rPr>
-          <w:sz w:val="18"/>
-          <w:szCs w:val="18"/>
-          <w:lang w:val="en-US"/>
-        </w:rPr>
-        <w:t>PUBLICACAO.ID_DOC%type</w:t>
-      </w:r>
-      <w:proofErr w:type="spellEnd"/>
-      <w:r>
-        <w:rPr>
-          <w:sz w:val="18"/>
-          <w:szCs w:val="18"/>
-          <w:lang w:val="en-US"/>
-        </w:rPr>
-        <w:t xml:space="preserve">, </w:t>
-      </w:r>
-      <w:proofErr w:type="spellStart"/>
-      <w:r>
-        <w:rPr>
-          <w:sz w:val="18"/>
-          <w:szCs w:val="18"/>
-          <w:lang w:val="en-US"/>
-        </w:rPr>
-        <w:t>noRem</w:t>
-      </w:r>
-      <w:proofErr w:type="spellEnd"/>
-      <w:r>
-        <w:rPr>
-          <w:sz w:val="18"/>
-          <w:szCs w:val="18"/>
-          <w:lang w:val="en-US"/>
-        </w:rPr>
-        <w:t xml:space="preserve"> IN </w:t>
-      </w:r>
-      <w:proofErr w:type="spellStart"/>
-      <w:r>
-        <w:rPr>
-          <w:sz w:val="18"/>
-          <w:szCs w:val="18"/>
-          <w:lang w:val="en-US"/>
-        </w:rPr>
-        <w:t>PUBLICACAO.TOTAL%type</w:t>
-      </w:r>
-      <w:proofErr w:type="spellEnd"/>
-      <w:r>
-        <w:rPr>
-          <w:sz w:val="18"/>
-          <w:szCs w:val="18"/>
-          <w:lang w:val="en-US"/>
-        </w:rPr>
-        <w:t xml:space="preserve">, </w:t>
-      </w:r>
-      <w:proofErr w:type="spellStart"/>
-      <w:r>
-        <w:rPr>
-          <w:sz w:val="18"/>
-          <w:szCs w:val="18"/>
-          <w:lang w:val="en-US"/>
-        </w:rPr>
-        <w:t>retVal</w:t>
-      </w:r>
-      <w:proofErr w:type="spellEnd"/>
-      <w:r>
-        <w:rPr>
-          <w:sz w:val="18"/>
-          <w:szCs w:val="18"/>
-          <w:lang w:val="en-US"/>
-        </w:rPr>
-        <w:t xml:space="preserve"> OUT NUMBER)</w:t>
-      </w:r>
-    </w:p>
-    <w:p>
-      <w:pPr>
-        <w:rPr>
-          <w:sz w:val="18"/>
-          <w:szCs w:val="18"/>
-          <w:lang w:val="en-US"/>
-        </w:rPr>
-      </w:pPr>
-    </w:p>
-    <w:p>
-      <w:pPr>
-        <w:jc w:val="both"/>
-      </w:pPr>
-      <w:r>
-        <w:t xml:space="preserve">Assim como existe a </w:t>
-      </w:r>
-      <w:r>
-        <w:t>possibilidade de adicionar livros, através deste procedimento é possível removê-los. Na verdade, e assim como o adicionar de cópias se traduz num incrementar do número de livros disponíveis e total, também o remover se traduz pelo decrementar do número de liv</w:t>
+        <w:pStyle w:val="Heading4"/>
+      </w:pPr>
+      <w:r>
+        <w:t>Códigos de erros</w:t>
       </w:r>
       <w:bookmarkStart w:id="26" w:name="_GoBack"/>
       <w:bookmarkEnd w:id="26"/>
-      <w:r>
-        <w:t xml:space="preserve">ros. O procedimento </w:t>
-      </w:r>
-      <w:r>
-        <w:rPr>
-          <w:i/>
-        </w:rPr>
-        <w:t>removeCopyDocument</w:t>
-      </w:r>
-      <w:r>
-        <w:t xml:space="preserve"> começa por procurar documentos com o ID passado por parâmetro. Se encontrar, então procede à procura da sua estante e remove as cópias necessárias da estante diminuindo a sua ocupação e diminuindo também o número de livros totais se estes não se encontrarem de momento </w:t>
-      </w:r>
-      <w:r>
-        <w:t>alugados. Se estiverem alugados é devolvido de imediato 0. Em caso de sucesso é devolvido -1. Da mesma forma é devolvido -1 se o livro não existir na base de dados e -2 para os restantes erros.</w:t>
-      </w:r>
-    </w:p>
-    <w:p>
-      <w:pPr>
-        <w:pStyle w:val="Heading4"/>
-        <w:ind w:firstLine="707"/>
-        <w:rPr>
-          <w:lang w:val="en-US"/>
-        </w:rPr>
-      </w:pPr>
-      <w:r>
-        <w:t>Functions</w:t>
-      </w:r>
-    </w:p>
-    <w:p>
-      <w:pPr>
-        <w:pStyle w:val="Heading5"/>
-        <w:ind w:left="707"/>
-      </w:pPr>
-      <w:r>
-        <w:t>getEditora</w:t>
-      </w:r>
-    </w:p>
-    <w:p>
-      <w:pPr>
-        <w:jc w:val="both"/>
-      </w:pPr>
-      <w:r>
-        <w:t>Esta função tem como objectivo a devolução do ID_EDITORA para uma dada editora com o nome que é fornecido como parâmetro de entrada. Em caso de não encontrar devolve  -1.</w:t>
-      </w:r>
-    </w:p>
-    <w:p>
-      <w:pPr>
-        <w:pStyle w:val="Heading5"/>
-        <w:ind w:left="707"/>
-      </w:pPr>
-      <w:r>
-        <w:t>getPrateleira</w:t>
-      </w:r>
-    </w:p>
-    <w:p>
-      <w:pPr>
-        <w:jc w:val="both"/>
-      </w:pPr>
-      <w:r>
-        <w:t>À semelhança da função anterior, esta tem como objectivo a devolução do ID_</w:t>
-      </w:r>
-      <w:r>
-        <w:t xml:space="preserve"> ID_PRATELEIRA</w:t>
-      </w:r>
-      <w:r>
-        <w:t>para uma dada prateleira cujo género é igual ao fornecido como parâmetro de entrada. Em caso de não encontrar devolve  -1.</w:t>
-      </w:r>
-    </w:p>
-    <w:p>
-      <w:pPr>
-        <w:jc w:val="both"/>
-      </w:pPr>
-    </w:p>
-    <w:p>
-      <w:pPr>
-        <w:pStyle w:val="Heading4"/>
-      </w:pPr>
-      <w:r>
-        <w:t>Triggers</w:t>
-      </w:r>
-    </w:p>
-    <w:p>
-      <w:pPr>
-        <w:jc w:val="both"/>
-      </w:pPr>
-    </w:p>
-    <w:p>
-      <w:pPr>
-        <w:pStyle w:val="Heading5"/>
-        <w:rPr>
-          <w:lang w:val="en-US"/>
-        </w:rPr>
-      </w:pPr>
-      <w:r>
-        <w:rPr>
-          <w:lang w:val="en-US"/>
-        </w:rPr>
-        <w:t xml:space="preserve">TRIGGER </w:t>
-      </w:r>
-      <w:proofErr w:type="spellStart"/>
-      <w:r>
-        <w:rPr>
-          <w:lang w:val="en-US"/>
-        </w:rPr>
-        <w:t>checkShelf</w:t>
-      </w:r>
-      <w:proofErr w:type="spellEnd"/>
-      <w:r>
-        <w:rPr>
-          <w:lang w:val="en-US"/>
-        </w:rPr>
-        <w:t xml:space="preserve"> </w:t>
-      </w:r>
-    </w:p>
-    <w:p>
-      <w:pPr>
-        <w:jc w:val="both"/>
-        <w:rPr>
-          <w:sz w:val="18"/>
-          <w:szCs w:val="18"/>
-          <w:lang w:val="en-US"/>
-        </w:rPr>
-      </w:pPr>
-      <w:r>
-        <w:rPr>
-          <w:sz w:val="18"/>
-          <w:szCs w:val="18"/>
-          <w:lang w:val="en-US"/>
-        </w:rPr>
-        <w:t>AFTER UPDATE OF TOTAL ON PUBLICACAO FOR EACH ROW WHEN (</w:t>
-      </w:r>
-      <w:proofErr w:type="spellStart"/>
-      <w:proofErr w:type="gramStart"/>
-      <w:r>
-        <w:rPr>
-          <w:sz w:val="18"/>
-          <w:szCs w:val="18"/>
-          <w:lang w:val="en-US"/>
-        </w:rPr>
-        <w:t>new.total</w:t>
-      </w:r>
-      <w:proofErr w:type="spellEnd"/>
-      <w:r>
-        <w:rPr>
-          <w:sz w:val="18"/>
-          <w:szCs w:val="18"/>
-          <w:lang w:val="en-US"/>
-        </w:rPr>
-        <w:t xml:space="preserve"> !</w:t>
-      </w:r>
-      <w:proofErr w:type="gramEnd"/>
-      <w:r>
-        <w:rPr>
-          <w:sz w:val="18"/>
-          <w:szCs w:val="18"/>
-          <w:lang w:val="en-US"/>
-        </w:rPr>
-        <w:t xml:space="preserve">= </w:t>
-      </w:r>
-      <w:proofErr w:type="spellStart"/>
-      <w:r>
-        <w:rPr>
-          <w:sz w:val="18"/>
-          <w:szCs w:val="18"/>
-          <w:lang w:val="en-US"/>
-        </w:rPr>
-        <w:t>old.total</w:t>
-      </w:r>
-      <w:proofErr w:type="spellEnd"/>
-      <w:r>
-        <w:rPr>
-          <w:sz w:val="18"/>
-          <w:szCs w:val="18"/>
-          <w:lang w:val="en-US"/>
-        </w:rPr>
-        <w:t>)</w:t>
-      </w:r>
-    </w:p>
-    <w:p>
-      <w:pPr>
-        <w:jc w:val="both"/>
-        <w:rPr>
-          <w:lang w:val="en-US"/>
-        </w:rPr>
-      </w:pPr>
-    </w:p>
-    <w:p>
-      <w:pPr>
-        <w:jc w:val="both"/>
-      </w:pPr>
-      <w:r>
-        <w:t>Na construção da nossa livraria, apenas foi criado um trigger</w:t>
-      </w:r>
-      <w:r>
-        <w:rPr>
-          <w:i/>
-        </w:rPr>
-        <w:t xml:space="preserve">, </w:t>
-      </w:r>
-      <w:r>
-        <w:t xml:space="preserve">dado que a complexidade do sistema não exige mais. Por definição um </w:t>
-      </w:r>
-      <w:r>
-        <w:rPr>
-          <w:i/>
-        </w:rPr>
-        <w:t>trigger</w:t>
-      </w:r>
-      <w:r>
-        <w:t xml:space="preserve"> é a última linha defensiva de uma base dados. Neste caso passa-se o mesmo. Quando é feito um </w:t>
-      </w:r>
-      <w:r>
-        <w:rPr>
-          <w:i/>
-        </w:rPr>
-        <w:t>update</w:t>
-      </w:r>
-      <w:r>
-        <w:t xml:space="preserve"> no campo total </w:t>
-      </w:r>
-      <w:r>
-        <w:lastRenderedPageBreak/>
-        <w:t xml:space="preserve">da tabela </w:t>
-      </w:r>
-      <w:r>
-        <w:rPr>
-          <w:i/>
-        </w:rPr>
-        <w:t>PUBLICACAO,</w:t>
-      </w:r>
-      <w:r>
-        <w:t xml:space="preserve"> e o novo campo é maior que o anterior, então significa que foram adicionadas novas cópias a um determinado livro que já existia numa determinada prateleira. Nesta caso, surge então um possível problema. Se a prateleira não tiver espaço suficiente para a nova remessa de livros de forma a que todos os livros iguais fiquem no mesmo local, então é necessário procurar uma prateleira disponível, ou se não existir, criar uma nova</w:t>
-      </w:r>
-      <w:r>
-        <w:t xml:space="preserve"> e</w:t>
-      </w:r>
-      <w:r>
-        <w:t xml:space="preserve"> mover todos os livros para esse novo local. Este é o papel do nosso trigger </w:t>
-      </w:r>
-      <w:r>
-        <w:rPr>
-          <w:i/>
-        </w:rPr>
-        <w:t>checkShelf</w:t>
-      </w:r>
-      <w:r>
-        <w:t>.</w:t>
-      </w:r>
-    </w:p>
-    <w:p>
-      <w:pPr>
-        <w:pStyle w:val="Heading4"/>
-      </w:pPr>
-      <w:r>
-        <w:t>Diagramas de classes</w:t>
-      </w:r>
-    </w:p>
-    <w:p/>
-    <w:p>
-      <w:pPr>
-        <w:pStyle w:val="Heading4"/>
-      </w:pPr>
-      <w:r>
-        <w:t>Códigos de erros</w:t>
-      </w:r>
-    </w:p>
-    <w:p/>
-    <w:p>
-      <w:pPr>
-        <w:pStyle w:val="Heading2"/>
-      </w:pPr>
     </w:p>
     <w:p>
       <w:pPr>
@@ -7500,6 +6953,7 @@
         <w:docPartUnique/>
       </w:docPartObj>
     </w:sdtPr>
+    <w:sdtEndPr/>
     <w:sdtContent>
       <w:p>
         <w:pPr>
@@ -7519,7 +6973,7 @@
           <w:rPr>
             <w:noProof/>
           </w:rPr>
-          <w:t>14</w:t>
+          <w:t>17</w:t>
         </w:r>
         <w:r>
           <w:rPr>
@@ -8260,9 +7714,32 @@
       <w:color w:val="243F60" w:themeColor="accent1" w:themeShade="7F"/>
     </w:rPr>
   </w:style>
+  <w:style w:type="paragraph" w:styleId="Heading6">
+    <w:name w:val="heading 6"/>
+    <w:basedOn w:val="Normal"/>
+    <w:next w:val="Normal"/>
+    <w:link w:val="Heading6Char"/>
+    <w:uiPriority w:val="9"/>
+    <w:unhideWhenUsed/>
+    <w:qFormat/>
+    <w:rsid w:val="00A0693D"/>
+    <w:pPr>
+      <w:keepNext/>
+      <w:keepLines/>
+      <w:spacing w:before="200"/>
+      <w:outlineLvl w:val="5"/>
+    </w:pPr>
+    <w:rPr>
+      <w:rFonts w:asciiTheme="majorHAnsi" w:eastAsiaTheme="majorEastAsia" w:hAnsiTheme="majorHAnsi" w:cstheme="majorBidi"/>
+      <w:i/>
+      <w:iCs/>
+      <w:color w:val="243F60" w:themeColor="accent1" w:themeShade="7F"/>
+    </w:rPr>
+  </w:style>
   <w:style w:type="character" w:default="1" w:styleId="DefaultParagraphFont">
     <w:name w:val="Default Paragraph Font"/>
     <w:uiPriority w:val="1"/>
+    <w:semiHidden/>
     <w:unhideWhenUsed/>
   </w:style>
   <w:style w:type="table" w:default="1" w:styleId="TableNormal">
@@ -8563,6 +8040,19 @@
       <w:ind w:left="440"/>
     </w:pPr>
   </w:style>
+  <w:style w:type="character" w:customStyle="1" w:styleId="Heading6Char">
+    <w:name w:val="Heading 6 Char"/>
+    <w:basedOn w:val="DefaultParagraphFont"/>
+    <w:link w:val="Heading6"/>
+    <w:uiPriority w:val="9"/>
+    <w:rsid w:val="00A0693D"/>
+    <w:rPr>
+      <w:rFonts w:asciiTheme="majorHAnsi" w:eastAsiaTheme="majorEastAsia" w:hAnsiTheme="majorHAnsi" w:cstheme="majorBidi"/>
+      <w:i/>
+      <w:iCs/>
+      <w:color w:val="243F60" w:themeColor="accent1" w:themeShade="7F"/>
+    </w:rPr>
+  </w:style>
 </w:styles>
 </file>
 
@@ -8844,9 +8334,32 @@
       <w:color w:val="243F60" w:themeColor="accent1" w:themeShade="7F"/>
     </w:rPr>
   </w:style>
+  <w:style w:type="paragraph" w:styleId="Heading6">
+    <w:name w:val="heading 6"/>
+    <w:basedOn w:val="Normal"/>
+    <w:next w:val="Normal"/>
+    <w:link w:val="Heading6Char"/>
+    <w:uiPriority w:val="9"/>
+    <w:unhideWhenUsed/>
+    <w:qFormat/>
+    <w:rsid w:val="00A0693D"/>
+    <w:pPr>
+      <w:keepNext/>
+      <w:keepLines/>
+      <w:spacing w:before="200"/>
+      <w:outlineLvl w:val="5"/>
+    </w:pPr>
+    <w:rPr>
+      <w:rFonts w:asciiTheme="majorHAnsi" w:eastAsiaTheme="majorEastAsia" w:hAnsiTheme="majorHAnsi" w:cstheme="majorBidi"/>
+      <w:i/>
+      <w:iCs/>
+      <w:color w:val="243F60" w:themeColor="accent1" w:themeShade="7F"/>
+    </w:rPr>
+  </w:style>
   <w:style w:type="character" w:default="1" w:styleId="DefaultParagraphFont">
     <w:name w:val="Default Paragraph Font"/>
     <w:uiPriority w:val="1"/>
+    <w:semiHidden/>
     <w:unhideWhenUsed/>
   </w:style>
   <w:style w:type="table" w:default="1" w:styleId="TableNormal">
@@ -9147,6 +8660,19 @@
       <w:ind w:left="440"/>
     </w:pPr>
   </w:style>
+  <w:style w:type="character" w:customStyle="1" w:styleId="Heading6Char">
+    <w:name w:val="Heading 6 Char"/>
+    <w:basedOn w:val="DefaultParagraphFont"/>
+    <w:link w:val="Heading6"/>
+    <w:uiPriority w:val="9"/>
+    <w:rsid w:val="00A0693D"/>
+    <w:rPr>
+      <w:rFonts w:asciiTheme="majorHAnsi" w:eastAsiaTheme="majorEastAsia" w:hAnsiTheme="majorHAnsi" w:cstheme="majorBidi"/>
+      <w:i/>
+      <w:iCs/>
+      <w:color w:val="243F60" w:themeColor="accent1" w:themeShade="7F"/>
+    </w:rPr>
+  </w:style>
 </w:styles>
 </file>
 
@@ -9440,7 +8966,7 @@
 </file>
 
 <file path=customXml/itemProps1.xml><?xml version="1.0" encoding="utf-8"?>
-<ds:datastoreItem xmlns:ds="http://schemas.openxmlformats.org/officeDocument/2006/customXml" ds:itemID="{3F98B84E-24CF-4FCF-826E-1484AC39A3D0}">
+<ds:datastoreItem xmlns:ds="http://schemas.openxmlformats.org/officeDocument/2006/customXml" ds:itemID="{998A5CBF-4BAA-4CD6-9144-F1B6847895F9}">
   <ds:schemaRefs>
     <ds:schemaRef ds:uri="http://schemas.openxmlformats.org/officeDocument/2006/bibliography"/>
   </ds:schemaRefs>

</xml_diff>